<commit_message>
new data and stata file
</commit_message>
<xml_diff>
--- a/Model.docx
+++ b/Model.docx
@@ -4,10 +4,11 @@
   <w:body>
     <w:p>
       <w:pPr>
-        <w:jc w:val="center"/>
+        <w:pStyle w:val="Titre1"/>
         <w:rPr>
           <w:b/>
           <w:bCs/>
+          <w:u w:val="single"/>
           <w:lang w:val="en-US"/>
         </w:rPr>
       </w:pPr>
@@ -15,29 +16,204 @@
         <w:rPr>
           <w:b/>
           <w:bCs/>
-          <w:lang w:val="en-US"/>
-        </w:rPr>
-        <w:t>Model</w:t>
-      </w:r>
-    </w:p>
-    <w:p>
-      <w:pPr>
-        <w:jc w:val="center"/>
+          <w:u w:val="single"/>
+          <w:lang w:val="en-US"/>
+        </w:rPr>
+        <w:t>Methodology and model</w:t>
+      </w:r>
+    </w:p>
+    <w:p>
+      <w:pPr>
+        <w:rPr>
+          <w:lang w:val="en-US"/>
+        </w:rPr>
+      </w:pPr>
+    </w:p>
+    <w:p>
+      <w:pPr>
+        <w:rPr>
+          <w:lang w:val="en-US"/>
+        </w:rPr>
+      </w:pPr>
+      <w:r>
+        <w:rPr>
+          <w:lang w:val="en-US"/>
+        </w:rPr>
+        <w:t xml:space="preserve">In this section, we discuss about estimation </w:t>
+      </w:r>
+      <w:r>
+        <w:rPr>
+          <w:lang w:val="en-US"/>
+        </w:rPr>
+        <w:t>methodology</w:t>
+      </w:r>
+      <w:r>
+        <w:rPr>
+          <w:lang w:val="en-US"/>
+        </w:rPr>
+        <w:t xml:space="preserve"> of our model. </w:t>
+      </w:r>
+      <w:r>
+        <w:rPr>
+          <w:lang w:val="en-US"/>
+        </w:rPr>
+        <w:t>Then,</w:t>
+      </w:r>
+      <w:r>
+        <w:rPr>
+          <w:lang w:val="en-US"/>
+        </w:rPr>
+        <w:t xml:space="preserve"> we </w:t>
+      </w:r>
+      <w:r>
+        <w:rPr>
+          <w:lang w:val="en-US"/>
+        </w:rPr>
+        <w:t>analyze</w:t>
+      </w:r>
+      <w:r>
+        <w:rPr>
+          <w:lang w:val="en-US"/>
+        </w:rPr>
+        <w:t xml:space="preserve"> potential problems of </w:t>
+      </w:r>
+      <w:r>
+        <w:rPr>
+          <w:lang w:val="en-US"/>
+        </w:rPr>
+        <w:t>estimation</w:t>
+      </w:r>
+      <w:r>
+        <w:rPr>
+          <w:lang w:val="en-US"/>
+        </w:rPr>
+        <w:t xml:space="preserve"> that we ha</w:t>
+      </w:r>
+      <w:r>
+        <w:rPr>
+          <w:lang w:val="en-US"/>
+        </w:rPr>
+        <w:t>ve</w:t>
+      </w:r>
+      <w:r>
+        <w:rPr>
+          <w:lang w:val="en-US"/>
+        </w:rPr>
+        <w:t xml:space="preserve"> to </w:t>
+      </w:r>
+      <w:r>
+        <w:rPr>
+          <w:lang w:val="en-US"/>
+        </w:rPr>
+        <w:t>solve,</w:t>
+      </w:r>
+      <w:r>
+        <w:rPr>
+          <w:lang w:val="en-US"/>
+        </w:rPr>
+        <w:t xml:space="preserve"> and we explain to you our different models that give try to give </w:t>
+      </w:r>
+      <w:r>
+        <w:rPr>
+          <w:lang w:val="en-US"/>
+        </w:rPr>
+        <w:t>an</w:t>
+      </w:r>
+      <w:r>
+        <w:rPr>
+          <w:lang w:val="en-US"/>
+        </w:rPr>
+        <w:t xml:space="preserve"> answer about our hypothesis.</w:t>
+      </w:r>
+    </w:p>
+    <w:p>
+      <w:pPr>
+        <w:rPr>
+          <w:lang w:val="en-US"/>
+        </w:rPr>
+      </w:pPr>
+    </w:p>
+    <w:p>
+      <w:pPr>
+        <w:pStyle w:val="Titre2"/>
         <w:rPr>
           <w:b/>
           <w:bCs/>
           <w:lang w:val="en-US"/>
         </w:rPr>
       </w:pPr>
-    </w:p>
-    <w:p>
-      <w:pPr>
-        <w:jc w:val="center"/>
+      <w:r>
         <w:rPr>
           <w:b/>
           <w:bCs/>
           <w:lang w:val="en-US"/>
         </w:rPr>
+        <w:t>Method Choice</w:t>
+      </w:r>
+    </w:p>
+    <w:p>
+      <w:pPr>
+        <w:rPr>
+          <w:lang w:val="en-US"/>
+        </w:rPr>
+      </w:pPr>
+    </w:p>
+    <w:p>
+      <w:pPr>
+        <w:rPr>
+          <w:lang w:val="en-US"/>
+        </w:rPr>
+      </w:pPr>
+      <w:r>
+        <w:rPr>
+          <w:lang w:val="en-US"/>
+        </w:rPr>
+        <w:t>As mentioned in the previous section, we use daily data for 227 companies between the beginning of 2006 and at the end of 2019.</w:t>
+      </w:r>
+    </w:p>
+    <w:p>
+      <w:pPr>
+        <w:rPr>
+          <w:lang w:val="en-US"/>
+        </w:rPr>
+      </w:pPr>
+    </w:p>
+    <w:p>
+      <w:pPr>
+        <w:rPr>
+          <w:lang w:val="en-US"/>
+        </w:rPr>
+      </w:pPr>
+      <w:r>
+        <w:rPr>
+          <w:lang w:val="en-US"/>
+        </w:rPr>
+        <w:t xml:space="preserve">Our study is about </w:t>
+      </w:r>
+      <w:r>
+        <w:rPr>
+          <w:lang w:val="en-US"/>
+        </w:rPr>
+        <w:t>an</w:t>
+      </w:r>
+      <w:r>
+        <w:rPr>
+          <w:lang w:val="en-US"/>
+        </w:rPr>
+        <w:t xml:space="preserve"> analysis of a financial data and companies over time period. </w:t>
+      </w:r>
+      <w:r>
+        <w:rPr>
+          <w:lang w:val="en-US"/>
+        </w:rPr>
+        <w:t xml:space="preserve">Then, two possibilities could be possible: Panel Data &amp; Time series. </w:t>
+      </w:r>
+    </w:p>
+    <w:p>
+      <w:pPr>
+        <w:rPr>
+          <w:lang w:val="en-US"/>
+        </w:rPr>
       </w:pPr>
     </w:p>
     <w:p>
@@ -50,26 +226,522 @@
       </w:pPr>
       <w:r>
         <w:rPr>
+          <w:lang w:val="en-US"/>
+        </w:rPr>
+        <w:t xml:space="preserve">Panel data seems us to be the better solution because we </w:t>
+      </w:r>
+      <w:r>
+        <w:rPr>
+          <w:lang w:val="en-US"/>
+        </w:rPr>
+        <w:t>analyze</w:t>
+      </w:r>
+      <w:r>
+        <w:rPr>
+          <w:lang w:val="en-US"/>
+        </w:rPr>
+        <w:t xml:space="preserve"> </w:t>
+      </w:r>
+      <w:proofErr w:type="spellStart"/>
+      <w:r>
+        <w:rPr>
           <w:b/>
           <w:bCs/>
           <w:lang w:val="en-US"/>
         </w:rPr>
-        <w:t>Panel model (fixed effect)</w:t>
-      </w:r>
-    </w:p>
-    <w:p>
-      <w:pPr>
+        <w:t>i</w:t>
+      </w:r>
+      <w:proofErr w:type="spellEnd"/>
+      <w:r>
         <w:rPr>
           <w:b/>
           <w:bCs/>
           <w:lang w:val="en-US"/>
         </w:rPr>
-      </w:pPr>
-    </w:p>
-    <w:p>
-      <w:pPr>
-        <w:rPr>
-          <w:rFonts w:eastAsiaTheme="minorEastAsia"/>
+        <w:t xml:space="preserve"> companies</w:t>
+      </w:r>
+      <w:r>
+        <w:rPr>
+          <w:lang w:val="en-US"/>
+        </w:rPr>
+        <w:t xml:space="preserve"> over </w:t>
+      </w:r>
+      <w:r>
+        <w:rPr>
+          <w:b/>
+          <w:bCs/>
+          <w:lang w:val="en-US"/>
+        </w:rPr>
+        <w:t>t period</w:t>
+      </w:r>
+      <w:r>
+        <w:rPr>
+          <w:b/>
+          <w:bCs/>
+          <w:lang w:val="en-US"/>
+        </w:rPr>
+        <w:t>.</w:t>
+      </w:r>
+    </w:p>
+    <w:p>
+      <w:pPr>
+        <w:rPr>
+          <w:lang w:val="en-US"/>
+        </w:rPr>
+      </w:pPr>
+      <w:r>
+        <w:rPr>
+          <w:color w:val="000000" w:themeColor="text1"/>
+          <w:shd w:val="clear" w:color="auto" w:fill="FFFFFF"/>
+          <w:lang w:val="en-US"/>
+        </w:rPr>
+        <w:t>The use of panel data has many advantages, in terms of the flexibility of econometric modeling and the ability to control for unobserved heterogeneity. It also involves a number of econometric issues that require specific attention</w:t>
+      </w:r>
+      <w:r>
+        <w:rPr>
+          <w:color w:val="000000" w:themeColor="text1"/>
+          <w:shd w:val="clear" w:color="auto" w:fill="FFFFFF"/>
+          <w:lang w:val="en-US"/>
+        </w:rPr>
+        <w:t>.</w:t>
+      </w:r>
+    </w:p>
+    <w:p>
+      <w:pPr>
+        <w:rPr>
+          <w:b/>
+          <w:bCs/>
+          <w:lang w:val="en-US"/>
+        </w:rPr>
+      </w:pPr>
+    </w:p>
+    <w:p>
+      <w:pPr>
+        <w:rPr>
+          <w:lang w:val="en-US"/>
+        </w:rPr>
+      </w:pPr>
+    </w:p>
+    <w:p>
+      <w:pPr>
+        <w:rPr>
+          <w:lang w:val="en-US"/>
+        </w:rPr>
+      </w:pPr>
+    </w:p>
+    <w:p>
+      <w:pPr>
+        <w:rPr>
+          <w:lang w:val="en-US"/>
+        </w:rPr>
+      </w:pPr>
+    </w:p>
+    <w:p>
+      <w:pPr>
+        <w:pStyle w:val="Titre2"/>
+        <w:rPr>
+          <w:b/>
+          <w:bCs/>
+          <w:lang w:val="en-US"/>
+        </w:rPr>
+      </w:pPr>
+      <w:r>
+        <w:rPr>
+          <w:b/>
+          <w:bCs/>
+          <w:lang w:val="en-US"/>
+        </w:rPr>
+        <w:t>Potential error of estimation</w:t>
+      </w:r>
+    </w:p>
+    <w:p>
+      <w:pPr>
+        <w:rPr>
+          <w:b/>
+          <w:bCs/>
+          <w:lang w:val="en-US"/>
+        </w:rPr>
+      </w:pPr>
+    </w:p>
+    <w:p>
+      <w:pPr>
+        <w:pStyle w:val="Titre3"/>
+        <w:rPr>
+          <w:lang w:val="en-US"/>
+        </w:rPr>
+      </w:pPr>
+      <w:r>
+        <w:rPr>
+          <w:lang w:val="en-US"/>
+        </w:rPr>
+        <w:t>Omitted variables bias</w:t>
+      </w:r>
+    </w:p>
+    <w:p>
+      <w:pPr>
+        <w:rPr>
+          <w:b/>
+          <w:bCs/>
+          <w:lang w:val="en-US"/>
+        </w:rPr>
+      </w:pPr>
+    </w:p>
+    <w:p>
+      <w:pPr>
+        <w:rPr>
+          <w:lang w:val="en-US"/>
+        </w:rPr>
+      </w:pPr>
+      <w:r>
+        <w:rPr>
+          <w:lang w:val="en-US"/>
+        </w:rPr>
+        <w:t xml:space="preserve">Omitted variable </w:t>
+      </w:r>
+      <w:proofErr w:type="spellStart"/>
+      <w:r>
+        <w:rPr>
+          <w:lang w:val="en-US"/>
+        </w:rPr>
+        <w:t>biais</w:t>
+      </w:r>
+      <w:proofErr w:type="spellEnd"/>
+      <w:r>
+        <w:rPr>
+          <w:lang w:val="en-US"/>
+        </w:rPr>
+        <w:t xml:space="preserve"> is very frequent in financial study. </w:t>
+      </w:r>
+      <w:r>
+        <w:rPr>
+          <w:lang w:val="en-US"/>
+        </w:rPr>
+        <w:t>=&gt; fixed effect / random effect + control variables</w:t>
+      </w:r>
+    </w:p>
+    <w:p>
+      <w:pPr>
+        <w:rPr>
+          <w:lang w:val="en-US"/>
+        </w:rPr>
+      </w:pPr>
+    </w:p>
+    <w:p>
+      <w:pPr>
+        <w:rPr>
+          <w:color w:val="000000" w:themeColor="text1"/>
+          <w:lang w:val="en-US"/>
+        </w:rPr>
+      </w:pPr>
+      <w:r>
+        <w:rPr>
+          <w:lang w:val="en-US"/>
+        </w:rPr>
+        <w:t xml:space="preserve">Fixed </w:t>
+      </w:r>
+      <w:proofErr w:type="gramStart"/>
+      <w:r>
+        <w:rPr>
+          <w:lang w:val="en-US"/>
+        </w:rPr>
+        <w:t>effect :</w:t>
+      </w:r>
+      <w:proofErr w:type="gramEnd"/>
+      <w:r>
+        <w:rPr>
+          <w:lang w:val="en-US"/>
+        </w:rPr>
+        <w:t xml:space="preserve"> </w:t>
+      </w:r>
+      <w:r>
+        <w:rPr>
+          <w:color w:val="000000" w:themeColor="text1"/>
+          <w:shd w:val="clear" w:color="auto" w:fill="FFFFFF"/>
+          <w:lang w:val="en-US"/>
+        </w:rPr>
+        <w:t>their removal of time-invariant unobserved heterogeneity (e.g. manager quality, firm culture), consistency of such estimators imposes strict exogeneity of the explanatory variables (for a finite number of time periods)</w:t>
+      </w:r>
+      <w:r>
+        <w:rPr>
+          <w:color w:val="000000" w:themeColor="text1"/>
+          <w:shd w:val="clear" w:color="auto" w:fill="FFFFFF"/>
+          <w:lang w:val="en-US"/>
+        </w:rPr>
+        <w:t>.</w:t>
+      </w:r>
+    </w:p>
+    <w:p>
+      <w:pPr>
+        <w:rPr>
+          <w:lang w:val="en-US"/>
+        </w:rPr>
+      </w:pPr>
+    </w:p>
+    <w:p>
+      <w:pPr>
+        <w:pStyle w:val="Titre3"/>
+        <w:rPr>
+          <w:lang w:val="en-US"/>
+        </w:rPr>
+      </w:pPr>
+      <w:r>
+        <w:rPr>
+          <w:lang w:val="en-US"/>
+        </w:rPr>
+        <w:t>Measurement error</w:t>
+      </w:r>
+    </w:p>
+    <w:p>
+      <w:pPr>
+        <w:rPr>
+          <w:lang w:val="en-US"/>
+        </w:rPr>
+      </w:pPr>
+    </w:p>
+    <w:p>
+      <w:pPr>
+        <w:rPr>
+          <w:lang w:val="en-US"/>
+        </w:rPr>
+      </w:pPr>
+      <w:r>
+        <w:rPr>
+          <w:lang w:val="en-US"/>
+        </w:rPr>
+        <w:t xml:space="preserve">Winsor </w:t>
+      </w:r>
+      <w:r>
+        <w:rPr>
+          <w:lang w:val="en-US"/>
+        </w:rPr>
+        <w:t>=&gt; Split &amp; repurchase =&gt; in one day big evolution of PE</w:t>
+      </w:r>
+    </w:p>
+    <w:p>
+      <w:pPr>
+        <w:rPr>
+          <w:lang w:val="en-US"/>
+        </w:rPr>
+      </w:pPr>
+    </w:p>
+    <w:p>
+      <w:pPr>
+        <w:pStyle w:val="Titre3"/>
+        <w:rPr>
+          <w:lang w:val="en-US"/>
+        </w:rPr>
+      </w:pPr>
+      <w:r>
+        <w:rPr>
+          <w:lang w:val="en-US"/>
+        </w:rPr>
+        <w:t>Reverser causality</w:t>
+      </w:r>
+    </w:p>
+    <w:p>
+      <w:pPr>
+        <w:rPr>
+          <w:lang w:val="en-US"/>
+        </w:rPr>
+      </w:pPr>
+    </w:p>
+    <w:p>
+      <w:pPr>
+        <w:rPr>
+          <w:lang w:val="en-US"/>
+        </w:rPr>
+      </w:pPr>
+      <w:r>
+        <w:rPr>
+          <w:lang w:val="en-US"/>
+        </w:rPr>
+        <w:t xml:space="preserve">In our study, the major problem of endogeneity is </w:t>
+      </w:r>
+      <w:r>
+        <w:rPr>
+          <w:b/>
+          <w:bCs/>
+          <w:lang w:val="en-US"/>
+        </w:rPr>
+        <w:t>reverse causality.</w:t>
+      </w:r>
+      <w:r>
+        <w:rPr>
+          <w:lang w:val="en-US"/>
+        </w:rPr>
+        <w:t xml:space="preserve"> That means that the growth of total ETF NAV influence PE of company, but the reverse is also true. Then, it is not possible to estimate correctly the impact of Total ETF NAV growth on company PE.</w:t>
+      </w:r>
+    </w:p>
+    <w:p>
+      <w:pPr>
+        <w:rPr>
+          <w:lang w:val="en-US"/>
+        </w:rPr>
+      </w:pPr>
+    </w:p>
+    <w:p>
+      <w:pPr>
+        <w:pStyle w:val="Paragraphedeliste"/>
+        <w:numPr>
+          <w:ilvl w:val="0"/>
+          <w:numId w:val="1"/>
+        </w:numPr>
+        <w:rPr>
+          <w:lang w:val="en-US"/>
+        </w:rPr>
+      </w:pPr>
+      <w:r>
+        <w:rPr>
+          <w:lang w:val="en-US"/>
+        </w:rPr>
+        <w:t>F &gt; 10 =&gt; test OK</w:t>
+      </w:r>
+    </w:p>
+    <w:p>
+      <w:pPr>
+        <w:pStyle w:val="Paragraphedeliste"/>
+        <w:numPr>
+          <w:ilvl w:val="0"/>
+          <w:numId w:val="1"/>
+        </w:numPr>
+        <w:rPr>
+          <w:lang w:val="en-US"/>
+        </w:rPr>
+      </w:pPr>
+      <w:r>
+        <w:rPr>
+          <w:lang w:val="en-US"/>
+        </w:rPr>
+        <w:t>R</w:t>
+      </w:r>
+      <w:r>
+        <w:rPr>
+          <w:lang w:val="en-US"/>
+        </w:rPr>
+        <w:t>elevant</w:t>
+      </w:r>
+      <w:r>
+        <w:rPr>
+          <w:lang w:val="en-US"/>
+        </w:rPr>
+        <w:t xml:space="preserve"> =&gt; enter in S&amp;P =&gt; enter in asset of ETF =&gt; impact growth of NAV Value </w:t>
+      </w:r>
+    </w:p>
+    <w:p>
+      <w:pPr>
+        <w:pStyle w:val="Paragraphedeliste"/>
+        <w:numPr>
+          <w:ilvl w:val="0"/>
+          <w:numId w:val="1"/>
+        </w:numPr>
+        <w:rPr>
+          <w:lang w:val="en-US"/>
+        </w:rPr>
+      </w:pPr>
+      <w:r>
+        <w:rPr>
+          <w:lang w:val="en-US"/>
+        </w:rPr>
+        <w:t>Exogeneous =&gt; enter in S&amp;P -&gt; increase popularity and potential effect in price -&gt; PE go up</w:t>
+      </w:r>
+    </w:p>
+    <w:p>
+      <w:pPr>
+        <w:rPr>
+          <w:lang w:val="en-US"/>
+        </w:rPr>
+      </w:pPr>
+    </w:p>
+    <w:p>
+      <w:pPr>
+        <w:pStyle w:val="Paragraphedeliste"/>
+        <w:numPr>
+          <w:ilvl w:val="0"/>
+          <w:numId w:val="1"/>
+        </w:numPr>
+        <w:rPr>
+          <w:lang w:val="en-US"/>
+        </w:rPr>
+      </w:pPr>
+      <w:r>
+        <w:rPr>
+          <w:b/>
+          <w:bCs/>
+          <w:lang w:val="en-US"/>
+        </w:rPr>
+        <w:lastRenderedPageBreak/>
+        <w:t>Article Ben-</w:t>
+      </w:r>
+      <w:proofErr w:type="spellStart"/>
+      <w:r>
+        <w:rPr>
+          <w:b/>
+          <w:bCs/>
+          <w:lang w:val="en-US"/>
+        </w:rPr>
+        <w:t>david</w:t>
+      </w:r>
+      <w:proofErr w:type="spellEnd"/>
+    </w:p>
+    <w:p>
+      <w:pPr>
+        <w:pStyle w:val="Titre2"/>
+        <w:rPr>
+          <w:lang w:val="en-US"/>
+        </w:rPr>
+      </w:pPr>
+      <w:r>
+        <w:rPr>
+          <w:b/>
+          <w:bCs/>
+          <w:lang w:val="en-US"/>
+        </w:rPr>
+        <w:t>Mode</w:t>
+      </w:r>
+      <w:r>
+        <w:rPr>
+          <w:lang w:val="en-US"/>
+        </w:rPr>
+        <w:t>l</w:t>
+      </w:r>
+    </w:p>
+    <w:p>
+      <w:pPr>
+        <w:rPr>
+          <w:lang w:val="en-US"/>
+        </w:rPr>
+      </w:pPr>
+    </w:p>
+    <w:p>
+      <w:pPr>
+        <w:rPr>
+          <w:b/>
+          <w:bCs/>
+          <w:lang w:val="en-US"/>
+        </w:rPr>
+      </w:pPr>
+      <w:r>
+        <w:rPr>
+          <w:b/>
+          <w:bCs/>
+          <w:lang w:val="en-US"/>
+        </w:rPr>
+        <w:t xml:space="preserve">Panel Model (fixed effect) </w:t>
+      </w:r>
+    </w:p>
+    <w:p>
+      <w:pPr>
+        <w:rPr>
+          <w:b/>
+          <w:bCs/>
+          <w:lang w:val="en-US"/>
+        </w:rPr>
+      </w:pPr>
+    </w:p>
+    <w:p>
+      <w:pPr>
+        <w:rPr>
+          <w:rFonts w:asciiTheme="minorHAnsi" w:eastAsiaTheme="minorEastAsia" w:hAnsiTheme="minorHAnsi" w:cstheme="minorBidi"/>
           <w:lang w:val="en-US"/>
         </w:rPr>
       </w:pPr>
@@ -199,49 +871,6 @@
             </m:sub>
           </m:sSub>
           <m:r>
-            <w:rPr>
-              <w:rFonts w:ascii="Cambria Math" w:hAnsi="Cambria Math"/>
-              <w:lang w:val="en-US"/>
-            </w:rPr>
-            <m:t>inS&amp;</m:t>
-          </m:r>
-          <m:sSub>
-            <m:sSubPr>
-              <m:ctrlPr>
-                <w:rPr>
-                  <w:rFonts w:ascii="Cambria Math" w:hAnsi="Cambria Math"/>
-                  <w:i/>
-                  <w:lang w:val="en-US"/>
-                </w:rPr>
-              </m:ctrlPr>
-            </m:sSubPr>
-            <m:e>
-              <m:r>
-                <w:rPr>
-                  <w:rFonts w:ascii="Cambria Math" w:hAnsi="Cambria Math"/>
-                  <w:lang w:val="en-US"/>
-                </w:rPr>
-                <m:t>P</m:t>
-              </m:r>
-            </m:e>
-            <m:sub>
-              <m:r>
-                <w:rPr>
-                  <w:rFonts w:ascii="Cambria Math" w:hAnsi="Cambria Math"/>
-                  <w:lang w:val="en-US"/>
-                </w:rPr>
-                <m:t>it</m:t>
-              </m:r>
-            </m:sub>
-          </m:sSub>
-          <m:r>
-            <w:rPr>
-              <w:rFonts w:ascii="Cambria Math" w:hAnsi="Cambria Math"/>
-              <w:lang w:val="en-US"/>
-            </w:rPr>
-            <m:t>*</m:t>
-          </m:r>
-          <m:r>
             <m:rPr>
               <m:sty m:val="p"/>
             </m:rPr>
@@ -256,7 +885,43 @@
               <w:rFonts w:ascii="Cambria Math" w:hAnsi="Cambria Math"/>
               <w:lang w:val="en-US"/>
             </w:rPr>
-            <m:t>TotalNAV+</m:t>
+            <m:t>TotalNA</m:t>
+          </m:r>
+          <m:sSub>
+            <m:sSubPr>
+              <m:ctrlPr>
+                <w:rPr>
+                  <w:rFonts w:ascii="Cambria Math" w:hAnsi="Cambria Math"/>
+                  <w:i/>
+                  <w:lang w:val="en-US"/>
+                </w:rPr>
+              </m:ctrlPr>
+            </m:sSubPr>
+            <m:e>
+              <m:r>
+                <w:rPr>
+                  <w:rFonts w:ascii="Cambria Math" w:hAnsi="Cambria Math"/>
+                  <w:lang w:val="en-US"/>
+                </w:rPr>
+                <m:t>V</m:t>
+              </m:r>
+            </m:e>
+            <m:sub>
+              <m:r>
+                <w:rPr>
+                  <w:rFonts w:ascii="Cambria Math" w:hAnsi="Cambria Math"/>
+                  <w:lang w:val="en-US"/>
+                </w:rPr>
+                <m:t>t</m:t>
+              </m:r>
+            </m:sub>
+          </m:sSub>
+          <m:r>
+            <w:rPr>
+              <w:rFonts w:ascii="Cambria Math" w:hAnsi="Cambria Math"/>
+              <w:lang w:val="en-US"/>
+            </w:rPr>
+            <m:t>+</m:t>
           </m:r>
           <m:sSub>
             <m:sSubPr>
@@ -360,6 +1025,16 @@
             </m:sub>
           </m:sSub>
           <m:r>
+            <m:rPr>
+              <m:sty m:val="p"/>
+            </m:rPr>
+            <w:rPr>
+              <w:rFonts w:ascii="Cambria Math" w:hAnsi="Cambria Math"/>
+              <w:lang w:val="en-US"/>
+            </w:rPr>
+            <m:t>Δ</m:t>
+          </m:r>
+          <m:r>
             <w:rPr>
               <w:rFonts w:ascii="Cambria Math" w:hAnsi="Cambria Math"/>
               <w:lang w:val="en-US"/>
@@ -431,61 +1106,41 @@
               </m:r>
             </m:sub>
           </m:sSub>
-          <m:sSub>
-            <m:sSubPr>
-              <m:ctrlPr>
-                <w:rPr>
-                  <w:rFonts w:ascii="Cambria Math" w:hAnsi="Cambria Math"/>
-                  <w:i/>
-                  <w:lang w:val="en-US"/>
-                </w:rPr>
-              </m:ctrlPr>
-            </m:sSubPr>
-            <m:e>
-              <m:func>
-                <m:funcPr>
-                  <m:ctrlPr>
-                    <w:rPr>
-                      <w:rFonts w:ascii="Cambria Math" w:hAnsi="Cambria Math"/>
-                      <w:lang w:val="en-US"/>
-                    </w:rPr>
-                  </m:ctrlPr>
-                </m:funcPr>
-                <m:fName>
-                  <m:r>
-                    <m:rPr>
-                      <m:sty m:val="p"/>
-                    </m:rPr>
-                    <w:rPr>
-                      <w:rFonts w:ascii="Cambria Math" w:hAnsi="Cambria Math"/>
-                      <w:lang w:val="en-US"/>
-                    </w:rPr>
-                    <m:t>log</m:t>
-                  </m:r>
-                </m:fName>
-                <m:e>
-                  <m:d>
-                    <m:dPr>
-                      <m:ctrlPr>
-                        <w:rPr>
-                          <w:rFonts w:ascii="Cambria Math" w:hAnsi="Cambria Math"/>
-                          <w:i/>
-                          <w:lang w:val="en-US"/>
-                        </w:rPr>
-                      </m:ctrlPr>
-                    </m:dPr>
-                    <m:e>
-                      <m:r>
-                        <w:rPr>
-                          <w:rFonts w:ascii="Cambria Math" w:hAnsi="Cambria Math"/>
-                          <w:lang w:val="en-US"/>
-                        </w:rPr>
-                        <m:t>marketCap</m:t>
-                      </m:r>
-                    </m:e>
-                  </m:d>
-                </m:e>
-              </m:func>
+          <m:r>
+            <m:rPr>
+              <m:sty m:val="p"/>
+            </m:rPr>
+            <w:rPr>
+              <w:rFonts w:ascii="Cambria Math" w:hAnsi="Cambria Math"/>
+              <w:lang w:val="en-US"/>
+            </w:rPr>
+            <m:t>Δ</m:t>
+          </m:r>
+          <m:r>
+            <w:rPr>
+              <w:rFonts w:ascii="Cambria Math" w:hAnsi="Cambria Math"/>
+              <w:lang w:val="en-US"/>
+            </w:rPr>
+            <m:t>marketCa</m:t>
+          </m:r>
+          <m:sSub>
+            <m:sSubPr>
+              <m:ctrlPr>
+                <w:rPr>
+                  <w:rFonts w:ascii="Cambria Math" w:hAnsi="Cambria Math"/>
+                  <w:i/>
+                  <w:lang w:val="en-US"/>
+                </w:rPr>
+              </m:ctrlPr>
+            </m:sSubPr>
+            <m:e>
+              <m:r>
+                <w:rPr>
+                  <w:rFonts w:ascii="Cambria Math" w:hAnsi="Cambria Math"/>
+                  <w:lang w:val="en-US"/>
+                </w:rPr>
+                <m:t>p</m:t>
+              </m:r>
             </m:e>
             <m:sub>
               <m:r>
@@ -605,17 +1260,261 @@
               </m:r>
             </m:sub>
           </m:sSub>
-          <m:func>
-            <m:funcPr>
-              <m:ctrlPr>
-                <w:rPr>
-                  <w:rFonts w:ascii="Cambria Math" w:hAnsi="Cambria Math"/>
-                  <w:i/>
-                  <w:lang w:val="en-US"/>
-                </w:rPr>
-              </m:ctrlPr>
-            </m:funcPr>
-            <m:fName>
+          <m:r>
+            <m:rPr>
+              <m:sty m:val="p"/>
+            </m:rPr>
+            <w:rPr>
+              <w:rFonts w:ascii="Cambria Math" w:hAnsi="Cambria Math"/>
+              <w:lang w:val="en-US"/>
+            </w:rPr>
+            <m:t>Δ</m:t>
+          </m:r>
+          <m:r>
+            <w:rPr>
+              <w:rFonts w:ascii="Cambria Math" w:hAnsi="Cambria Math"/>
+              <w:lang w:val="en-US"/>
+            </w:rPr>
+            <m:t>growthTotalVolum</m:t>
+          </m:r>
+          <m:sSub>
+            <m:sSubPr>
+              <m:ctrlPr>
+                <w:rPr>
+                  <w:rFonts w:ascii="Cambria Math" w:hAnsi="Cambria Math"/>
+                  <w:i/>
+                  <w:lang w:val="en-US"/>
+                </w:rPr>
+              </m:ctrlPr>
+            </m:sSubPr>
+            <m:e>
+              <m:r>
+                <w:rPr>
+                  <w:rFonts w:ascii="Cambria Math" w:hAnsi="Cambria Math"/>
+                  <w:lang w:val="en-US"/>
+                </w:rPr>
+                <m:t>e</m:t>
+              </m:r>
+            </m:e>
+            <m:sub>
+              <m:r>
+                <w:rPr>
+                  <w:rFonts w:ascii="Cambria Math" w:hAnsi="Cambria Math"/>
+                  <w:lang w:val="en-US"/>
+                </w:rPr>
+                <m:t>t</m:t>
+              </m:r>
+            </m:sub>
+          </m:sSub>
+          <m:r>
+            <w:rPr>
+              <w:rFonts w:ascii="Cambria Math" w:hAnsi="Cambria Math"/>
+              <w:lang w:val="en-US"/>
+            </w:rPr>
+            <m:t>+</m:t>
+          </m:r>
+          <m:sSub>
+            <m:sSubPr>
+              <m:ctrlPr>
+                <w:rPr>
+                  <w:rFonts w:ascii="Cambria Math" w:hAnsi="Cambria Math"/>
+                  <w:i/>
+                  <w:lang w:val="en-US"/>
+                </w:rPr>
+              </m:ctrlPr>
+            </m:sSubPr>
+            <m:e>
+              <m:r>
+                <w:rPr>
+                  <w:rFonts w:ascii="Cambria Math" w:hAnsi="Cambria Math"/>
+                  <w:lang w:val="en-US"/>
+                </w:rPr>
+                <m:t>ϵ</m:t>
+              </m:r>
+            </m:e>
+            <m:sub>
+              <m:r>
+                <w:rPr>
+                  <w:rFonts w:ascii="Cambria Math" w:hAnsi="Cambria Math"/>
+                  <w:lang w:val="en-US"/>
+                </w:rPr>
+                <m:t>it</m:t>
+              </m:r>
+            </m:sub>
+          </m:sSub>
+        </m:oMath>
+      </m:oMathPara>
+    </w:p>
+    <w:p>
+      <w:pPr>
+        <w:rPr>
+          <w:rFonts w:eastAsiaTheme="minorEastAsia"/>
+          <w:b/>
+          <w:bCs/>
+          <w:lang w:val="en-US"/>
+        </w:rPr>
+      </w:pPr>
+    </w:p>
+    <w:p>
+      <w:pPr>
+        <w:pStyle w:val="Paragraphedeliste"/>
+        <w:numPr>
+          <w:ilvl w:val="0"/>
+          <w:numId w:val="1"/>
+        </w:numPr>
+        <w:rPr>
+          <w:rFonts w:eastAsiaTheme="minorEastAsia"/>
+          <w:b/>
+          <w:bCs/>
+        </w:rPr>
+      </w:pPr>
+      <w:r>
+        <w:rPr>
+          <w:rFonts w:eastAsiaTheme="minorEastAsia"/>
+          <w:b/>
+          <w:bCs/>
+        </w:rPr>
+        <w:t xml:space="preserve">Expliquer pourquoi ce n’est pas juste </w:t>
+      </w:r>
+    </w:p>
+    <w:p>
+      <w:pPr>
+        <w:rPr>
+          <w:rFonts w:eastAsiaTheme="minorEastAsia"/>
+          <w:b/>
+          <w:bCs/>
+        </w:rPr>
+      </w:pPr>
+    </w:p>
+    <w:p>
+      <w:pPr>
+        <w:rPr>
+          <w:b/>
+          <w:bCs/>
+          <w:lang w:val="en-US"/>
+        </w:rPr>
+      </w:pPr>
+      <w:r>
+        <w:rPr>
+          <w:b/>
+          <w:bCs/>
+          <w:lang w:val="en-US"/>
+        </w:rPr>
+        <w:t>IV Panel Model (fixed effect)</w:t>
+      </w:r>
+    </w:p>
+    <w:p>
+      <w:pPr>
+        <w:rPr>
+          <w:b/>
+          <w:bCs/>
+          <w:lang w:val="en-US"/>
+        </w:rPr>
+      </w:pPr>
+    </w:p>
+    <w:p>
+      <w:pPr>
+        <w:pStyle w:val="Paragraphedeliste"/>
+        <w:numPr>
+          <w:ilvl w:val="0"/>
+          <w:numId w:val="1"/>
+        </w:numPr>
+        <w:rPr>
+          <w:b/>
+          <w:bCs/>
+          <w:lang w:val="en-US"/>
+        </w:rPr>
+      </w:pPr>
+      <w:r>
+        <w:rPr>
+          <w:b/>
+          <w:bCs/>
+          <w:lang w:val="en-US"/>
+        </w:rPr>
+        <w:t>Difference In difference =&gt; beta 1</w:t>
+      </w:r>
+    </w:p>
+    <w:p>
+      <w:pPr>
+        <w:rPr>
+          <w:b/>
+          <w:bCs/>
+          <w:lang w:val="en-US"/>
+        </w:rPr>
+      </w:pPr>
+    </w:p>
+    <w:p>
+      <w:pPr>
+        <w:rPr>
+          <w:rFonts w:eastAsiaTheme="minorEastAsia"/>
+          <w:lang w:val="en-US"/>
+        </w:rPr>
+      </w:pPr>
+      <m:oMathPara>
+        <m:oMath>
+          <m:r>
+            <m:rPr>
+              <m:sty m:val="p"/>
+            </m:rPr>
+            <w:rPr>
+              <w:rFonts w:ascii="Cambria Math" w:hAnsi="Cambria Math"/>
+              <w:lang w:val="en-US"/>
+            </w:rPr>
+            <m:t>Δ</m:t>
+          </m:r>
+          <m:r>
+            <w:rPr>
+              <w:rFonts w:ascii="Cambria Math" w:hAnsi="Cambria Math"/>
+              <w:lang w:val="en-US"/>
+            </w:rPr>
+            <m:t>TotalNAV=a+</m:t>
+          </m:r>
+          <m:sSub>
+            <m:sSubPr>
+              <m:ctrlPr>
+                <w:rPr>
+                  <w:rFonts w:ascii="Cambria Math" w:hAnsi="Cambria Math"/>
+                  <w:i/>
+                  <w:lang w:val="en-US"/>
+                </w:rPr>
+              </m:ctrlPr>
+            </m:sSubPr>
+            <m:e>
+              <m:r>
+                <w:rPr>
+                  <w:rFonts w:ascii="Cambria Math" w:hAnsi="Cambria Math"/>
+                  <w:lang w:val="en-US"/>
+                </w:rPr>
+                <m:t>u</m:t>
+              </m:r>
+            </m:e>
+            <m:sub>
+              <m:r>
+                <w:rPr>
+                  <w:rFonts w:ascii="Cambria Math" w:hAnsi="Cambria Math"/>
+                  <w:lang w:val="en-US"/>
+                </w:rPr>
+                <m:t>i</m:t>
+              </m:r>
+            </m:sub>
+          </m:sSub>
+          <m:r>
+            <w:rPr>
+              <w:rFonts w:ascii="Cambria Math" w:hAnsi="Cambria Math"/>
+              <w:lang w:val="en-US"/>
+            </w:rPr>
+            <m:t>+</m:t>
+          </m:r>
+          <m:sSub>
+            <m:sSubPr>
+              <m:ctrlPr>
+                <w:rPr>
+                  <w:rFonts w:ascii="Cambria Math" w:hAnsi="Cambria Math"/>
+                  <w:lang w:val="en-US"/>
+                </w:rPr>
+              </m:ctrlPr>
+            </m:sSubPr>
+            <m:e>
               <m:r>
                 <m:rPr>
                   <m:sty m:val="p"/>
@@ -624,32 +1523,58 @@
                   <w:rFonts w:ascii="Cambria Math" w:hAnsi="Cambria Math"/>
                   <w:lang w:val="en-US"/>
                 </w:rPr>
-                <m:t>log</m:t>
-              </m:r>
-            </m:fName>
-            <m:e>
-              <m:d>
-                <m:dPr>
-                  <m:ctrlPr>
-                    <w:rPr>
-                      <w:rFonts w:ascii="Cambria Math" w:hAnsi="Cambria Math"/>
-                      <w:i/>
-                      <w:lang w:val="en-US"/>
-                    </w:rPr>
-                  </m:ctrlPr>
-                </m:dPr>
-                <m:e>
-                  <m:r>
-                    <w:rPr>
-                      <w:rFonts w:ascii="Cambria Math" w:hAnsi="Cambria Math"/>
-                      <w:lang w:val="en-US"/>
-                    </w:rPr>
-                    <m:t>totalvolumeETF</m:t>
-                  </m:r>
-                </m:e>
-              </m:d>
-            </m:e>
-          </m:func>
+                <m:t>β</m:t>
+              </m:r>
+            </m:e>
+            <m:sub>
+              <m:r>
+                <m:rPr>
+                  <m:sty m:val="p"/>
+                </m:rPr>
+                <w:rPr>
+                  <w:rFonts w:ascii="Cambria Math" w:hAnsi="Cambria Math"/>
+                  <w:lang w:val="en-US"/>
+                </w:rPr>
+                <m:t>1</m:t>
+              </m:r>
+            </m:sub>
+          </m:sSub>
+          <m:r>
+            <w:rPr>
+              <w:rFonts w:ascii="Cambria Math" w:hAnsi="Cambria Math"/>
+              <w:lang w:val="en-US"/>
+            </w:rPr>
+            <m:t>inS&amp;</m:t>
+          </m:r>
+          <m:sSub>
+            <m:sSubPr>
+              <m:ctrlPr>
+                <w:rPr>
+                  <w:rFonts w:ascii="Cambria Math" w:hAnsi="Cambria Math"/>
+                  <w:i/>
+                  <w:lang w:val="en-US"/>
+                </w:rPr>
+              </m:ctrlPr>
+            </m:sSubPr>
+            <m:e>
+              <m:r>
+                <w:rPr>
+                  <w:rFonts w:ascii="Cambria Math" w:hAnsi="Cambria Math"/>
+                  <w:lang w:val="en-US"/>
+                </w:rPr>
+                <m:t>P</m:t>
+              </m:r>
+            </m:e>
+            <m:sub>
+              <m:r>
+                <w:rPr>
+                  <w:rFonts w:ascii="Cambria Math" w:hAnsi="Cambria Math"/>
+                  <w:lang w:val="en-US"/>
+                </w:rPr>
+                <m:t>it</m:t>
+              </m:r>
+            </m:sub>
+          </m:sSub>
           <m:r>
             <w:rPr>
               <w:rFonts w:ascii="Cambria Math" w:hAnsi="Cambria Math"/>
@@ -673,7 +1598,43 @@
                   <w:rFonts w:ascii="Cambria Math" w:hAnsi="Cambria Math"/>
                   <w:lang w:val="en-US"/>
                 </w:rPr>
-                <m:t>ϵ</m:t>
+                <m:t>β</m:t>
+              </m:r>
+            </m:e>
+            <m:sub>
+              <m:r>
+                <w:rPr>
+                  <w:rFonts w:ascii="Cambria Math" w:hAnsi="Cambria Math"/>
+                  <w:lang w:val="en-US"/>
+                </w:rPr>
+                <m:t>2</m:t>
+              </m:r>
+            </m:sub>
+          </m:sSub>
+          <m:r>
+            <w:rPr>
+              <w:rFonts w:ascii="Cambria Math" w:hAnsi="Cambria Math"/>
+              <w:lang w:val="en-US"/>
+            </w:rPr>
+            <m:t>ro</m:t>
+          </m:r>
+          <m:sSub>
+            <m:sSubPr>
+              <m:ctrlPr>
+                <w:rPr>
+                  <w:rFonts w:ascii="Cambria Math" w:hAnsi="Cambria Math"/>
+                  <w:i/>
+                  <w:lang w:val="en-US"/>
+                </w:rPr>
+              </m:ctrlPr>
+            </m:sSubPr>
+            <m:e>
+              <m:r>
+                <w:rPr>
+                  <w:rFonts w:ascii="Cambria Math" w:hAnsi="Cambria Math"/>
+                  <w:lang w:val="en-US"/>
+                </w:rPr>
+                <m:t>e</m:t>
               </m:r>
             </m:e>
             <m:sub>
@@ -686,52 +1647,42 @@
               </m:r>
             </m:sub>
           </m:sSub>
-        </m:oMath>
-      </m:oMathPara>
-    </w:p>
-    <w:p>
-      <w:pPr>
-        <w:rPr>
-          <w:rFonts w:eastAsiaTheme="minorEastAsia"/>
-          <w:lang w:val="en-US"/>
-        </w:rPr>
-      </w:pPr>
-      <w:r>
-        <w:rPr>
-          <w:rFonts w:eastAsiaTheme="minorEastAsia"/>
-          <w:lang w:val="en-US"/>
-        </w:rPr>
-        <w:t xml:space="preserve"> </w:t>
-      </w:r>
-    </w:p>
-    <w:p>
-      <w:pPr>
-        <w:rPr>
-          <w:b/>
-          <w:bCs/>
-          <w:lang w:val="en-US"/>
-        </w:rPr>
-      </w:pPr>
-    </w:p>
-    <w:p>
-      <w:pPr>
-        <w:rPr>
-          <w:b/>
-          <w:bCs/>
-          <w:lang w:val="en-US"/>
-        </w:rPr>
-      </w:pPr>
-    </w:p>
-    <w:p>
-      <w:pPr>
-        <w:rPr>
-          <w:b/>
-          <w:bCs/>
-          <w:lang w:val="en-US"/>
-        </w:rPr>
-      </w:pPr>
-      <m:oMathPara>
-        <m:oMath>
+          <m:r>
+            <w:rPr>
+              <w:rFonts w:ascii="Cambria Math" w:hAnsi="Cambria Math"/>
+              <w:lang w:val="en-US"/>
+            </w:rPr>
+            <m:t>+</m:t>
+          </m:r>
+          <m:sSub>
+            <m:sSubPr>
+              <m:ctrlPr>
+                <w:rPr>
+                  <w:rFonts w:ascii="Cambria Math" w:hAnsi="Cambria Math"/>
+                  <w:i/>
+                  <w:lang w:val="en-US"/>
+                </w:rPr>
+              </m:ctrlPr>
+            </m:sSubPr>
+            <m:e>
+              <m:r>
+                <w:rPr>
+                  <w:rFonts w:ascii="Cambria Math" w:hAnsi="Cambria Math"/>
+                  <w:lang w:val="en-US"/>
+                </w:rPr>
+                <m:t>β</m:t>
+              </m:r>
+            </m:e>
+            <m:sub>
+              <m:r>
+                <w:rPr>
+                  <w:rFonts w:ascii="Cambria Math" w:hAnsi="Cambria Math"/>
+                  <w:lang w:val="en-US"/>
+                </w:rPr>
+                <m:t>3</m:t>
+              </m:r>
+            </m:sub>
+          </m:sSub>
           <m:r>
             <m:rPr>
               <m:sty m:val="p"/>
@@ -747,25 +1698,25 @@
               <w:rFonts w:ascii="Cambria Math" w:hAnsi="Cambria Math"/>
               <w:lang w:val="en-US"/>
             </w:rPr>
-            <m:t>P</m:t>
-          </m:r>
-          <m:sSub>
-            <m:sSubPr>
-              <m:ctrlPr>
-                <w:rPr>
-                  <w:rFonts w:ascii="Cambria Math" w:hAnsi="Cambria Math"/>
-                  <w:i/>
-                  <w:lang w:val="en-US"/>
-                </w:rPr>
-              </m:ctrlPr>
-            </m:sSubPr>
-            <m:e>
-              <m:r>
-                <w:rPr>
-                  <w:rFonts w:ascii="Cambria Math" w:hAnsi="Cambria Math"/>
-                  <w:lang w:val="en-US"/>
-                </w:rPr>
-                <m:t>E</m:t>
+            <m:t>spreadBidAs</m:t>
+          </m:r>
+          <m:sSub>
+            <m:sSubPr>
+              <m:ctrlPr>
+                <w:rPr>
+                  <w:rFonts w:ascii="Cambria Math" w:hAnsi="Cambria Math"/>
+                  <w:i/>
+                  <w:lang w:val="en-US"/>
+                </w:rPr>
+              </m:ctrlPr>
+            </m:sSubPr>
+            <m:e>
+              <m:r>
+                <w:rPr>
+                  <w:rFonts w:ascii="Cambria Math" w:hAnsi="Cambria Math"/>
+                  <w:lang w:val="en-US"/>
+                </w:rPr>
+                <m:t>k</m:t>
               </m:r>
             </m:e>
             <m:sub>
@@ -783,87 +1734,6 @@
               <w:rFonts w:ascii="Cambria Math" w:hAnsi="Cambria Math"/>
               <w:lang w:val="en-US"/>
             </w:rPr>
-            <m:t>=</m:t>
-          </m:r>
-          <m:sSubSup>
-            <m:sSubSupPr>
-              <m:ctrlPr>
-                <w:rPr>
-                  <w:rFonts w:ascii="Cambria Math" w:hAnsi="Cambria Math"/>
-                  <w:i/>
-                  <w:lang w:val="en-US"/>
-                </w:rPr>
-              </m:ctrlPr>
-            </m:sSubSupPr>
-            <m:e>
-              <m:r>
-                <w:rPr>
-                  <w:rFonts w:ascii="Cambria Math" w:hAnsi="Cambria Math"/>
-                  <w:lang w:val="en-US"/>
-                </w:rPr>
-                <m:t>x</m:t>
-              </m:r>
-            </m:e>
-            <m:sub>
-              <m:r>
-                <w:rPr>
-                  <w:rFonts w:ascii="Cambria Math" w:hAnsi="Cambria Math"/>
-                  <w:lang w:val="en-US"/>
-                </w:rPr>
-                <m:t>it</m:t>
-              </m:r>
-            </m:sub>
-            <m:sup>
-              <m:r>
-                <w:rPr>
-                  <w:rFonts w:ascii="Cambria Math" w:hAnsi="Cambria Math"/>
-                  <w:lang w:val="en-US"/>
-                </w:rPr>
-                <m:t>'</m:t>
-              </m:r>
-            </m:sup>
-          </m:sSubSup>
-          <m:r>
-            <w:rPr>
-              <w:rFonts w:ascii="Cambria Math" w:hAnsi="Cambria Math"/>
-              <w:lang w:val="en-US"/>
-            </w:rPr>
-            <m:t>*β+a+</m:t>
-          </m:r>
-          <m:sSub>
-            <m:sSubPr>
-              <m:ctrlPr>
-                <w:rPr>
-                  <w:rFonts w:ascii="Cambria Math" w:hAnsi="Cambria Math"/>
-                  <w:i/>
-                  <w:lang w:val="en-US"/>
-                </w:rPr>
-              </m:ctrlPr>
-            </m:sSubPr>
-            <m:e>
-              <m:r>
-                <w:rPr>
-                  <w:rFonts w:ascii="Cambria Math" w:hAnsi="Cambria Math"/>
-                  <w:lang w:val="en-US"/>
-                </w:rPr>
-                <m:t>u</m:t>
-              </m:r>
-            </m:e>
-            <m:sub>
-              <m:r>
-                <w:rPr>
-                  <w:rFonts w:ascii="Cambria Math" w:hAnsi="Cambria Math"/>
-                  <w:lang w:val="en-US"/>
-                </w:rPr>
-                <m:t>it</m:t>
-              </m:r>
-            </m:sub>
-          </m:sSub>
-          <m:r>
-            <w:rPr>
-              <w:rFonts w:ascii="Cambria Math" w:hAnsi="Cambria Math"/>
-              <w:lang w:val="en-US"/>
-            </w:rPr>
             <m:t>+</m:t>
           </m:r>
           <m:sSub>
@@ -882,139 +1752,19 @@
                   <w:rFonts w:ascii="Cambria Math" w:hAnsi="Cambria Math"/>
                   <w:lang w:val="en-US"/>
                 </w:rPr>
-                <m:t>ϵ</m:t>
-              </m:r>
-            </m:e>
-            <m:sub>
-              <m:r>
-                <w:rPr>
-                  <w:rFonts w:ascii="Cambria Math" w:hAnsi="Cambria Math"/>
-                  <w:lang w:val="en-US"/>
-                </w:rPr>
-                <m:t>it</m:t>
-              </m:r>
-            </m:sub>
-          </m:sSub>
-        </m:oMath>
-      </m:oMathPara>
-    </w:p>
-    <w:p>
-      <w:pPr>
-        <w:rPr>
-          <w:b/>
-          <w:bCs/>
-          <w:lang w:val="en-US"/>
-        </w:rPr>
-      </w:pPr>
-      <w:r>
-        <w:rPr>
-          <w:b/>
-          <w:bCs/>
-          <w:lang w:val="en-US"/>
-        </w:rPr>
-        <w:t>Panel model (</w:t>
-      </w:r>
-      <w:r>
-        <w:rPr>
-          <w:b/>
-          <w:bCs/>
-          <w:lang w:val="en-US"/>
-        </w:rPr>
-        <w:t>random</w:t>
-      </w:r>
-      <w:r>
-        <w:rPr>
-          <w:b/>
-          <w:bCs/>
-          <w:lang w:val="en-US"/>
-        </w:rPr>
-        <w:t xml:space="preserve"> effect)</w:t>
-      </w:r>
-      <w:r>
-        <w:rPr>
-          <w:b/>
-          <w:bCs/>
-          <w:lang w:val="en-US"/>
-        </w:rPr>
-        <w:t xml:space="preserve"> =&gt; see for random structure</w:t>
-      </w:r>
-    </w:p>
-    <w:p>
-      <w:pPr>
-        <w:rPr>
-          <w:b/>
-          <w:bCs/>
-          <w:lang w:val="en-US"/>
-        </w:rPr>
-      </w:pPr>
-    </w:p>
-    <w:p>
-      <w:pPr>
-        <w:rPr>
-          <w:rFonts w:eastAsiaTheme="minorEastAsia"/>
-          <w:lang w:val="en-US"/>
-        </w:rPr>
-      </w:pPr>
-      <m:oMathPara>
-        <m:oMath>
-          <m:sSub>
-            <m:sSubPr>
-              <m:ctrlPr>
-                <w:rPr>
-                  <w:rFonts w:ascii="Cambria Math" w:hAnsi="Cambria Math"/>
-                  <w:i/>
-                  <w:lang w:val="en-US"/>
-                </w:rPr>
-              </m:ctrlPr>
-            </m:sSubPr>
-            <m:e>
-              <m:r>
-                <w:rPr>
-                  <w:rFonts w:ascii="Cambria Math" w:hAnsi="Cambria Math"/>
-                  <w:lang w:val="en-US"/>
-                </w:rPr>
-                <m:t>u</m:t>
-              </m:r>
-            </m:e>
-            <m:sub>
-              <m:r>
-                <w:rPr>
-                  <w:rFonts w:ascii="Cambria Math" w:hAnsi="Cambria Math"/>
-                  <w:lang w:val="en-US"/>
-                </w:rPr>
-                <m:t>it</m:t>
-              </m:r>
-            </m:sub>
-          </m:sSub>
-          <m:r>
-            <w:rPr>
-              <w:rFonts w:ascii="Cambria Math" w:hAnsi="Cambria Math"/>
-              <w:lang w:val="en-US"/>
-            </w:rPr>
-            <m:t xml:space="preserve"> is random</m:t>
-          </m:r>
-        </m:oMath>
-      </m:oMathPara>
-    </w:p>
-    <w:p>
-      <w:pPr>
-        <w:rPr>
-          <w:b/>
-          <w:bCs/>
-          <w:lang w:val="en-US"/>
-        </w:rPr>
-      </w:pPr>
-    </w:p>
-    <w:p>
-      <w:pPr>
-        <w:rPr>
-          <w:b/>
-          <w:bCs/>
-          <w:lang w:val="en-US"/>
-        </w:rPr>
-      </w:pPr>
-      <m:oMathPara>
-        <m:oMath>
+                <m:t>β</m:t>
+              </m:r>
+            </m:e>
+            <m:sub>
+              <m:r>
+                <w:rPr>
+                  <w:rFonts w:ascii="Cambria Math" w:hAnsi="Cambria Math"/>
+                  <w:lang w:val="en-US"/>
+                </w:rPr>
+                <m:t>4</m:t>
+              </m:r>
+            </m:sub>
+          </m:sSub>
           <m:r>
             <m:rPr>
               <m:sty m:val="p"/>
@@ -1030,6 +1780,1585 @@
               <w:rFonts w:ascii="Cambria Math" w:hAnsi="Cambria Math"/>
               <w:lang w:val="en-US"/>
             </w:rPr>
+            <m:t>marketCa</m:t>
+          </m:r>
+          <m:sSub>
+            <m:sSubPr>
+              <m:ctrlPr>
+                <w:rPr>
+                  <w:rFonts w:ascii="Cambria Math" w:hAnsi="Cambria Math"/>
+                  <w:i/>
+                  <w:lang w:val="en-US"/>
+                </w:rPr>
+              </m:ctrlPr>
+            </m:sSubPr>
+            <m:e>
+              <m:r>
+                <w:rPr>
+                  <w:rFonts w:ascii="Cambria Math" w:hAnsi="Cambria Math"/>
+                  <w:lang w:val="en-US"/>
+                </w:rPr>
+                <m:t>p</m:t>
+              </m:r>
+            </m:e>
+            <m:sub>
+              <m:r>
+                <w:rPr>
+                  <w:rFonts w:ascii="Cambria Math" w:hAnsi="Cambria Math"/>
+                  <w:lang w:val="en-US"/>
+                </w:rPr>
+                <m:t>it</m:t>
+              </m:r>
+            </m:sub>
+          </m:sSub>
+          <m:r>
+            <w:rPr>
+              <w:rFonts w:ascii="Cambria Math" w:hAnsi="Cambria Math"/>
+              <w:lang w:val="en-US"/>
+            </w:rPr>
+            <m:t>+</m:t>
+          </m:r>
+          <m:sSub>
+            <m:sSubPr>
+              <m:ctrlPr>
+                <w:rPr>
+                  <w:rFonts w:ascii="Cambria Math" w:hAnsi="Cambria Math"/>
+                  <w:i/>
+                  <w:lang w:val="en-US"/>
+                </w:rPr>
+              </m:ctrlPr>
+            </m:sSubPr>
+            <m:e>
+              <m:r>
+                <w:rPr>
+                  <w:rFonts w:ascii="Cambria Math" w:hAnsi="Cambria Math"/>
+                  <w:lang w:val="en-US"/>
+                </w:rPr>
+                <m:t>β</m:t>
+              </m:r>
+            </m:e>
+            <m:sub>
+              <m:r>
+                <w:rPr>
+                  <w:rFonts w:ascii="Cambria Math" w:hAnsi="Cambria Math"/>
+                  <w:lang w:val="en-US"/>
+                </w:rPr>
+                <m:t>5</m:t>
+              </m:r>
+            </m:sub>
+          </m:sSub>
+          <m:r>
+            <w:rPr>
+              <w:rFonts w:ascii="Cambria Math" w:hAnsi="Cambria Math"/>
+              <w:lang w:val="en-US"/>
+            </w:rPr>
+            <m:t>returnS&amp;</m:t>
+          </m:r>
+          <m:sSub>
+            <m:sSubPr>
+              <m:ctrlPr>
+                <w:rPr>
+                  <w:rFonts w:ascii="Cambria Math" w:hAnsi="Cambria Math"/>
+                  <w:i/>
+                  <w:lang w:val="en-US"/>
+                </w:rPr>
+              </m:ctrlPr>
+            </m:sSubPr>
+            <m:e>
+              <m:r>
+                <w:rPr>
+                  <w:rFonts w:ascii="Cambria Math" w:hAnsi="Cambria Math"/>
+                  <w:lang w:val="en-US"/>
+                </w:rPr>
+                <m:t>P</m:t>
+              </m:r>
+            </m:e>
+            <m:sub>
+              <m:r>
+                <w:rPr>
+                  <w:rFonts w:ascii="Cambria Math" w:hAnsi="Cambria Math"/>
+                  <w:lang w:val="en-US"/>
+                </w:rPr>
+                <m:t>t</m:t>
+              </m:r>
+            </m:sub>
+          </m:sSub>
+          <m:r>
+            <w:rPr>
+              <w:rFonts w:ascii="Cambria Math" w:hAnsi="Cambria Math"/>
+              <w:lang w:val="en-US"/>
+            </w:rPr>
+            <m:t>+</m:t>
+          </m:r>
+          <m:sSub>
+            <m:sSubPr>
+              <m:ctrlPr>
+                <w:rPr>
+                  <w:rFonts w:ascii="Cambria Math" w:hAnsi="Cambria Math"/>
+                  <w:i/>
+                  <w:lang w:val="en-US"/>
+                </w:rPr>
+              </m:ctrlPr>
+            </m:sSubPr>
+            <m:e>
+              <m:r>
+                <w:rPr>
+                  <w:rFonts w:ascii="Cambria Math" w:hAnsi="Cambria Math"/>
+                  <w:lang w:val="en-US"/>
+                </w:rPr>
+                <m:t>β</m:t>
+              </m:r>
+            </m:e>
+            <m:sub>
+              <m:r>
+                <w:rPr>
+                  <w:rFonts w:ascii="Cambria Math" w:hAnsi="Cambria Math"/>
+                  <w:lang w:val="en-US"/>
+                </w:rPr>
+                <m:t>6</m:t>
+              </m:r>
+            </m:sub>
+          </m:sSub>
+          <m:r>
+            <m:rPr>
+              <m:sty m:val="p"/>
+            </m:rPr>
+            <w:rPr>
+              <w:rFonts w:ascii="Cambria Math" w:hAnsi="Cambria Math"/>
+              <w:lang w:val="en-US"/>
+            </w:rPr>
+            <m:t>Δ</m:t>
+          </m:r>
+          <m:r>
+            <w:rPr>
+              <w:rFonts w:ascii="Cambria Math" w:hAnsi="Cambria Math"/>
+              <w:lang w:val="en-US"/>
+            </w:rPr>
+            <m:t>growthTotalVolum</m:t>
+          </m:r>
+          <m:sSub>
+            <m:sSubPr>
+              <m:ctrlPr>
+                <w:rPr>
+                  <w:rFonts w:ascii="Cambria Math" w:hAnsi="Cambria Math"/>
+                  <w:i/>
+                  <w:lang w:val="en-US"/>
+                </w:rPr>
+              </m:ctrlPr>
+            </m:sSubPr>
+            <m:e>
+              <m:r>
+                <w:rPr>
+                  <w:rFonts w:ascii="Cambria Math" w:hAnsi="Cambria Math"/>
+                  <w:lang w:val="en-US"/>
+                </w:rPr>
+                <m:t>e</m:t>
+              </m:r>
+            </m:e>
+            <m:sub>
+              <m:r>
+                <w:rPr>
+                  <w:rFonts w:ascii="Cambria Math" w:hAnsi="Cambria Math"/>
+                  <w:lang w:val="en-US"/>
+                </w:rPr>
+                <m:t>t</m:t>
+              </m:r>
+            </m:sub>
+          </m:sSub>
+          <m:r>
+            <w:rPr>
+              <w:rFonts w:ascii="Cambria Math" w:hAnsi="Cambria Math"/>
+              <w:lang w:val="en-US"/>
+            </w:rPr>
+            <m:t>+</m:t>
+          </m:r>
+          <m:sSub>
+            <m:sSubPr>
+              <m:ctrlPr>
+                <w:rPr>
+                  <w:rFonts w:ascii="Cambria Math" w:hAnsi="Cambria Math"/>
+                  <w:i/>
+                  <w:lang w:val="en-US"/>
+                </w:rPr>
+              </m:ctrlPr>
+            </m:sSubPr>
+            <m:e>
+              <m:r>
+                <w:rPr>
+                  <w:rFonts w:ascii="Cambria Math" w:hAnsi="Cambria Math"/>
+                  <w:lang w:val="en-US"/>
+                </w:rPr>
+                <m:t>ϵ</m:t>
+              </m:r>
+            </m:e>
+            <m:sub>
+              <m:r>
+                <w:rPr>
+                  <w:rFonts w:ascii="Cambria Math" w:hAnsi="Cambria Math"/>
+                  <w:lang w:val="en-US"/>
+                </w:rPr>
+                <m:t>it</m:t>
+              </m:r>
+            </m:sub>
+          </m:sSub>
+        </m:oMath>
+      </m:oMathPara>
+    </w:p>
+    <w:p>
+      <w:pPr>
+        <w:rPr>
+          <w:rFonts w:eastAsiaTheme="minorEastAsia"/>
+          <w:lang w:val="en-US"/>
+        </w:rPr>
+      </w:pPr>
+    </w:p>
+    <w:p>
+      <w:pPr>
+        <w:rPr>
+          <w:rFonts w:eastAsiaTheme="minorEastAsia"/>
+          <w:lang w:val="en-US"/>
+        </w:rPr>
+      </w:pPr>
+      <m:oMathPara>
+        <m:oMath>
+          <m:r>
+            <m:rPr>
+              <m:sty m:val="p"/>
+            </m:rPr>
+            <w:rPr>
+              <w:rFonts w:ascii="Cambria Math" w:hAnsi="Cambria Math"/>
+              <w:lang w:val="en-US"/>
+            </w:rPr>
+            <m:t>Δ</m:t>
+          </m:r>
+          <m:r>
+            <w:rPr>
+              <w:rFonts w:ascii="Cambria Math" w:hAnsi="Cambria Math"/>
+              <w:lang w:val="en-US"/>
+            </w:rPr>
+            <m:t>P</m:t>
+          </m:r>
+          <m:sSub>
+            <m:sSubPr>
+              <m:ctrlPr>
+                <w:rPr>
+                  <w:rFonts w:ascii="Cambria Math" w:hAnsi="Cambria Math"/>
+                  <w:i/>
+                  <w:lang w:val="en-US"/>
+                </w:rPr>
+              </m:ctrlPr>
+            </m:sSubPr>
+            <m:e>
+              <m:r>
+                <w:rPr>
+                  <w:rFonts w:ascii="Cambria Math" w:hAnsi="Cambria Math"/>
+                  <w:lang w:val="en-US"/>
+                </w:rPr>
+                <m:t>E</m:t>
+              </m:r>
+            </m:e>
+            <m:sub>
+              <m:r>
+                <w:rPr>
+                  <w:rFonts w:ascii="Cambria Math" w:hAnsi="Cambria Math"/>
+                  <w:lang w:val="en-US"/>
+                </w:rPr>
+                <m:t>it</m:t>
+              </m:r>
+            </m:sub>
+          </m:sSub>
+          <m:r>
+            <w:rPr>
+              <w:rFonts w:ascii="Cambria Math" w:hAnsi="Cambria Math"/>
+              <w:lang w:val="en-US"/>
+            </w:rPr>
+            <m:t>=a+</m:t>
+          </m:r>
+          <m:sSub>
+            <m:sSubPr>
+              <m:ctrlPr>
+                <w:rPr>
+                  <w:rFonts w:ascii="Cambria Math" w:hAnsi="Cambria Math"/>
+                  <w:i/>
+                  <w:lang w:val="en-US"/>
+                </w:rPr>
+              </m:ctrlPr>
+            </m:sSubPr>
+            <m:e>
+              <m:r>
+                <w:rPr>
+                  <w:rFonts w:ascii="Cambria Math" w:hAnsi="Cambria Math"/>
+                  <w:lang w:val="en-US"/>
+                </w:rPr>
+                <m:t>u</m:t>
+              </m:r>
+            </m:e>
+            <m:sub>
+              <m:r>
+                <w:rPr>
+                  <w:rFonts w:ascii="Cambria Math" w:hAnsi="Cambria Math"/>
+                  <w:lang w:val="en-US"/>
+                </w:rPr>
+                <m:t>i</m:t>
+              </m:r>
+            </m:sub>
+          </m:sSub>
+          <m:r>
+            <w:rPr>
+              <w:rFonts w:ascii="Cambria Math" w:hAnsi="Cambria Math"/>
+              <w:lang w:val="en-US"/>
+            </w:rPr>
+            <m:t>+</m:t>
+          </m:r>
+          <m:sSub>
+            <m:sSubPr>
+              <m:ctrlPr>
+                <w:rPr>
+                  <w:rFonts w:ascii="Cambria Math" w:hAnsi="Cambria Math"/>
+                  <w:lang w:val="en-US"/>
+                </w:rPr>
+              </m:ctrlPr>
+            </m:sSubPr>
+            <m:e>
+              <m:r>
+                <m:rPr>
+                  <m:sty m:val="p"/>
+                </m:rPr>
+                <w:rPr>
+                  <w:rFonts w:ascii="Cambria Math" w:hAnsi="Cambria Math"/>
+                  <w:lang w:val="en-US"/>
+                </w:rPr>
+                <m:t>β</m:t>
+              </m:r>
+            </m:e>
+            <m:sub>
+              <m:r>
+                <m:rPr>
+                  <m:sty m:val="p"/>
+                </m:rPr>
+                <w:rPr>
+                  <w:rFonts w:ascii="Cambria Math" w:hAnsi="Cambria Math"/>
+                  <w:lang w:val="en-US"/>
+                </w:rPr>
+                <m:t>1</m:t>
+              </m:r>
+            </m:sub>
+          </m:sSub>
+          <m:r>
+            <m:rPr>
+              <m:sty m:val="p"/>
+            </m:rPr>
+            <w:rPr>
+              <w:rFonts w:ascii="Cambria Math" w:hAnsi="Cambria Math"/>
+              <w:lang w:val="en-US"/>
+            </w:rPr>
+            <m:t>Δ</m:t>
+          </m:r>
+          <m:r>
+            <w:rPr>
+              <w:rFonts w:ascii="Cambria Math" w:hAnsi="Cambria Math"/>
+              <w:lang w:val="en-US"/>
+            </w:rPr>
+            <m:t>TotalNA</m:t>
+          </m:r>
+          <m:sSub>
+            <m:sSubPr>
+              <m:ctrlPr>
+                <w:rPr>
+                  <w:rFonts w:ascii="Cambria Math" w:hAnsi="Cambria Math"/>
+                  <w:i/>
+                  <w:lang w:val="en-US"/>
+                </w:rPr>
+              </m:ctrlPr>
+            </m:sSubPr>
+            <m:e>
+              <m:r>
+                <w:rPr>
+                  <w:rFonts w:ascii="Cambria Math" w:hAnsi="Cambria Math"/>
+                  <w:lang w:val="en-US"/>
+                </w:rPr>
+                <m:t>V</m:t>
+              </m:r>
+            </m:e>
+            <m:sub>
+              <m:r>
+                <w:rPr>
+                  <w:rFonts w:ascii="Cambria Math" w:hAnsi="Cambria Math"/>
+                  <w:lang w:val="en-US"/>
+                </w:rPr>
+                <m:t>t</m:t>
+              </m:r>
+            </m:sub>
+          </m:sSub>
+          <m:r>
+            <w:rPr>
+              <w:rFonts w:ascii="Cambria Math" w:hAnsi="Cambria Math"/>
+              <w:lang w:val="en-US"/>
+            </w:rPr>
+            <m:t>+</m:t>
+          </m:r>
+          <m:sSub>
+            <m:sSubPr>
+              <m:ctrlPr>
+                <w:rPr>
+                  <w:rFonts w:ascii="Cambria Math" w:hAnsi="Cambria Math"/>
+                  <w:i/>
+                  <w:lang w:val="en-US"/>
+                </w:rPr>
+              </m:ctrlPr>
+            </m:sSubPr>
+            <m:e>
+              <m:r>
+                <w:rPr>
+                  <w:rFonts w:ascii="Cambria Math" w:hAnsi="Cambria Math"/>
+                  <w:lang w:val="en-US"/>
+                </w:rPr>
+                <m:t>β</m:t>
+              </m:r>
+            </m:e>
+            <m:sub>
+              <m:r>
+                <w:rPr>
+                  <w:rFonts w:ascii="Cambria Math" w:hAnsi="Cambria Math"/>
+                  <w:lang w:val="en-US"/>
+                </w:rPr>
+                <m:t>2</m:t>
+              </m:r>
+            </m:sub>
+          </m:sSub>
+          <m:r>
+            <w:rPr>
+              <w:rFonts w:ascii="Cambria Math" w:hAnsi="Cambria Math"/>
+              <w:lang w:val="en-US"/>
+            </w:rPr>
+            <m:t>ro</m:t>
+          </m:r>
+          <m:sSub>
+            <m:sSubPr>
+              <m:ctrlPr>
+                <w:rPr>
+                  <w:rFonts w:ascii="Cambria Math" w:hAnsi="Cambria Math"/>
+                  <w:i/>
+                  <w:lang w:val="en-US"/>
+                </w:rPr>
+              </m:ctrlPr>
+            </m:sSubPr>
+            <m:e>
+              <m:r>
+                <w:rPr>
+                  <w:rFonts w:ascii="Cambria Math" w:hAnsi="Cambria Math"/>
+                  <w:lang w:val="en-US"/>
+                </w:rPr>
+                <m:t>e</m:t>
+              </m:r>
+            </m:e>
+            <m:sub>
+              <m:r>
+                <w:rPr>
+                  <w:rFonts w:ascii="Cambria Math" w:hAnsi="Cambria Math"/>
+                  <w:lang w:val="en-US"/>
+                </w:rPr>
+                <m:t>it</m:t>
+              </m:r>
+            </m:sub>
+          </m:sSub>
+          <m:r>
+            <w:rPr>
+              <w:rFonts w:ascii="Cambria Math" w:hAnsi="Cambria Math"/>
+              <w:lang w:val="en-US"/>
+            </w:rPr>
+            <m:t>+</m:t>
+          </m:r>
+          <m:sSub>
+            <m:sSubPr>
+              <m:ctrlPr>
+                <w:rPr>
+                  <w:rFonts w:ascii="Cambria Math" w:hAnsi="Cambria Math"/>
+                  <w:i/>
+                  <w:lang w:val="en-US"/>
+                </w:rPr>
+              </m:ctrlPr>
+            </m:sSubPr>
+            <m:e>
+              <m:r>
+                <w:rPr>
+                  <w:rFonts w:ascii="Cambria Math" w:hAnsi="Cambria Math"/>
+                  <w:lang w:val="en-US"/>
+                </w:rPr>
+                <m:t>β</m:t>
+              </m:r>
+            </m:e>
+            <m:sub>
+              <m:r>
+                <w:rPr>
+                  <w:rFonts w:ascii="Cambria Math" w:hAnsi="Cambria Math"/>
+                  <w:lang w:val="en-US"/>
+                </w:rPr>
+                <m:t>3</m:t>
+              </m:r>
+            </m:sub>
+          </m:sSub>
+          <m:r>
+            <m:rPr>
+              <m:sty m:val="p"/>
+            </m:rPr>
+            <w:rPr>
+              <w:rFonts w:ascii="Cambria Math" w:hAnsi="Cambria Math"/>
+              <w:lang w:val="en-US"/>
+            </w:rPr>
+            <m:t>Δ</m:t>
+          </m:r>
+          <m:r>
+            <w:rPr>
+              <w:rFonts w:ascii="Cambria Math" w:hAnsi="Cambria Math"/>
+              <w:lang w:val="en-US"/>
+            </w:rPr>
+            <m:t>spreadBidAs</m:t>
+          </m:r>
+          <m:sSub>
+            <m:sSubPr>
+              <m:ctrlPr>
+                <w:rPr>
+                  <w:rFonts w:ascii="Cambria Math" w:hAnsi="Cambria Math"/>
+                  <w:i/>
+                  <w:lang w:val="en-US"/>
+                </w:rPr>
+              </m:ctrlPr>
+            </m:sSubPr>
+            <m:e>
+              <m:r>
+                <w:rPr>
+                  <w:rFonts w:ascii="Cambria Math" w:hAnsi="Cambria Math"/>
+                  <w:lang w:val="en-US"/>
+                </w:rPr>
+                <m:t>k</m:t>
+              </m:r>
+            </m:e>
+            <m:sub>
+              <m:r>
+                <w:rPr>
+                  <w:rFonts w:ascii="Cambria Math" w:hAnsi="Cambria Math"/>
+                  <w:lang w:val="en-US"/>
+                </w:rPr>
+                <m:t>it</m:t>
+              </m:r>
+            </m:sub>
+          </m:sSub>
+          <m:r>
+            <w:rPr>
+              <w:rFonts w:ascii="Cambria Math" w:hAnsi="Cambria Math"/>
+              <w:lang w:val="en-US"/>
+            </w:rPr>
+            <m:t>+</m:t>
+          </m:r>
+          <m:sSub>
+            <m:sSubPr>
+              <m:ctrlPr>
+                <w:rPr>
+                  <w:rFonts w:ascii="Cambria Math" w:hAnsi="Cambria Math"/>
+                  <w:i/>
+                  <w:lang w:val="en-US"/>
+                </w:rPr>
+              </m:ctrlPr>
+            </m:sSubPr>
+            <m:e>
+              <m:r>
+                <w:rPr>
+                  <w:rFonts w:ascii="Cambria Math" w:hAnsi="Cambria Math"/>
+                  <w:lang w:val="en-US"/>
+                </w:rPr>
+                <m:t>β</m:t>
+              </m:r>
+            </m:e>
+            <m:sub>
+              <m:r>
+                <w:rPr>
+                  <w:rFonts w:ascii="Cambria Math" w:hAnsi="Cambria Math"/>
+                  <w:lang w:val="en-US"/>
+                </w:rPr>
+                <m:t>4</m:t>
+              </m:r>
+            </m:sub>
+          </m:sSub>
+          <m:r>
+            <m:rPr>
+              <m:sty m:val="p"/>
+            </m:rPr>
+            <w:rPr>
+              <w:rFonts w:ascii="Cambria Math" w:hAnsi="Cambria Math"/>
+              <w:lang w:val="en-US"/>
+            </w:rPr>
+            <m:t>Δ</m:t>
+          </m:r>
+          <m:r>
+            <w:rPr>
+              <w:rFonts w:ascii="Cambria Math" w:hAnsi="Cambria Math"/>
+              <w:lang w:val="en-US"/>
+            </w:rPr>
+            <m:t>marketCa</m:t>
+          </m:r>
+          <m:sSub>
+            <m:sSubPr>
+              <m:ctrlPr>
+                <w:rPr>
+                  <w:rFonts w:ascii="Cambria Math" w:hAnsi="Cambria Math"/>
+                  <w:i/>
+                  <w:lang w:val="en-US"/>
+                </w:rPr>
+              </m:ctrlPr>
+            </m:sSubPr>
+            <m:e>
+              <m:r>
+                <w:rPr>
+                  <w:rFonts w:ascii="Cambria Math" w:hAnsi="Cambria Math"/>
+                  <w:lang w:val="en-US"/>
+                </w:rPr>
+                <m:t>p</m:t>
+              </m:r>
+            </m:e>
+            <m:sub>
+              <m:r>
+                <w:rPr>
+                  <w:rFonts w:ascii="Cambria Math" w:hAnsi="Cambria Math"/>
+                  <w:lang w:val="en-US"/>
+                </w:rPr>
+                <m:t>it</m:t>
+              </m:r>
+            </m:sub>
+          </m:sSub>
+          <m:r>
+            <w:rPr>
+              <w:rFonts w:ascii="Cambria Math" w:hAnsi="Cambria Math"/>
+              <w:lang w:val="en-US"/>
+            </w:rPr>
+            <m:t>+</m:t>
+          </m:r>
+          <m:sSub>
+            <m:sSubPr>
+              <m:ctrlPr>
+                <w:rPr>
+                  <w:rFonts w:ascii="Cambria Math" w:hAnsi="Cambria Math"/>
+                  <w:i/>
+                  <w:lang w:val="en-US"/>
+                </w:rPr>
+              </m:ctrlPr>
+            </m:sSubPr>
+            <m:e>
+              <m:r>
+                <w:rPr>
+                  <w:rFonts w:ascii="Cambria Math" w:hAnsi="Cambria Math"/>
+                  <w:lang w:val="en-US"/>
+                </w:rPr>
+                <m:t>β</m:t>
+              </m:r>
+            </m:e>
+            <m:sub>
+              <m:r>
+                <w:rPr>
+                  <w:rFonts w:ascii="Cambria Math" w:hAnsi="Cambria Math"/>
+                  <w:lang w:val="en-US"/>
+                </w:rPr>
+                <m:t>5</m:t>
+              </m:r>
+            </m:sub>
+          </m:sSub>
+          <m:r>
+            <w:rPr>
+              <w:rFonts w:ascii="Cambria Math" w:hAnsi="Cambria Math"/>
+              <w:lang w:val="en-US"/>
+            </w:rPr>
+            <m:t>returnS&amp;</m:t>
+          </m:r>
+          <m:sSub>
+            <m:sSubPr>
+              <m:ctrlPr>
+                <w:rPr>
+                  <w:rFonts w:ascii="Cambria Math" w:hAnsi="Cambria Math"/>
+                  <w:i/>
+                  <w:lang w:val="en-US"/>
+                </w:rPr>
+              </m:ctrlPr>
+            </m:sSubPr>
+            <m:e>
+              <m:r>
+                <w:rPr>
+                  <w:rFonts w:ascii="Cambria Math" w:hAnsi="Cambria Math"/>
+                  <w:lang w:val="en-US"/>
+                </w:rPr>
+                <m:t>P</m:t>
+              </m:r>
+            </m:e>
+            <m:sub>
+              <m:r>
+                <w:rPr>
+                  <w:rFonts w:ascii="Cambria Math" w:hAnsi="Cambria Math"/>
+                  <w:lang w:val="en-US"/>
+                </w:rPr>
+                <m:t>t</m:t>
+              </m:r>
+            </m:sub>
+          </m:sSub>
+          <m:r>
+            <w:rPr>
+              <w:rFonts w:ascii="Cambria Math" w:hAnsi="Cambria Math"/>
+              <w:lang w:val="en-US"/>
+            </w:rPr>
+            <m:t>+</m:t>
+          </m:r>
+          <m:sSub>
+            <m:sSubPr>
+              <m:ctrlPr>
+                <w:rPr>
+                  <w:rFonts w:ascii="Cambria Math" w:hAnsi="Cambria Math"/>
+                  <w:i/>
+                  <w:lang w:val="en-US"/>
+                </w:rPr>
+              </m:ctrlPr>
+            </m:sSubPr>
+            <m:e>
+              <m:r>
+                <w:rPr>
+                  <w:rFonts w:ascii="Cambria Math" w:hAnsi="Cambria Math"/>
+                  <w:lang w:val="en-US"/>
+                </w:rPr>
+                <m:t>β</m:t>
+              </m:r>
+            </m:e>
+            <m:sub>
+              <m:r>
+                <w:rPr>
+                  <w:rFonts w:ascii="Cambria Math" w:hAnsi="Cambria Math"/>
+                  <w:lang w:val="en-US"/>
+                </w:rPr>
+                <m:t>6</m:t>
+              </m:r>
+            </m:sub>
+          </m:sSub>
+          <m:r>
+            <m:rPr>
+              <m:sty m:val="p"/>
+            </m:rPr>
+            <w:rPr>
+              <w:rFonts w:ascii="Cambria Math" w:hAnsi="Cambria Math"/>
+              <w:lang w:val="en-US"/>
+            </w:rPr>
+            <m:t>Δ</m:t>
+          </m:r>
+          <m:r>
+            <w:rPr>
+              <w:rFonts w:ascii="Cambria Math" w:hAnsi="Cambria Math"/>
+              <w:lang w:val="en-US"/>
+            </w:rPr>
+            <m:t>growthTotalVolum</m:t>
+          </m:r>
+          <m:sSub>
+            <m:sSubPr>
+              <m:ctrlPr>
+                <w:rPr>
+                  <w:rFonts w:ascii="Cambria Math" w:hAnsi="Cambria Math"/>
+                  <w:i/>
+                  <w:lang w:val="en-US"/>
+                </w:rPr>
+              </m:ctrlPr>
+            </m:sSubPr>
+            <m:e>
+              <m:r>
+                <w:rPr>
+                  <w:rFonts w:ascii="Cambria Math" w:hAnsi="Cambria Math"/>
+                  <w:lang w:val="en-US"/>
+                </w:rPr>
+                <m:t>e</m:t>
+              </m:r>
+            </m:e>
+            <m:sub>
+              <m:r>
+                <w:rPr>
+                  <w:rFonts w:ascii="Cambria Math" w:hAnsi="Cambria Math"/>
+                  <w:lang w:val="en-US"/>
+                </w:rPr>
+                <m:t>t</m:t>
+              </m:r>
+            </m:sub>
+          </m:sSub>
+          <m:r>
+            <w:rPr>
+              <w:rFonts w:ascii="Cambria Math" w:hAnsi="Cambria Math"/>
+              <w:lang w:val="en-US"/>
+            </w:rPr>
+            <m:t>+</m:t>
+          </m:r>
+          <m:sSub>
+            <m:sSubPr>
+              <m:ctrlPr>
+                <w:rPr>
+                  <w:rFonts w:ascii="Cambria Math" w:hAnsi="Cambria Math"/>
+                  <w:i/>
+                  <w:lang w:val="en-US"/>
+                </w:rPr>
+              </m:ctrlPr>
+            </m:sSubPr>
+            <m:e>
+              <m:r>
+                <w:rPr>
+                  <w:rFonts w:ascii="Cambria Math" w:hAnsi="Cambria Math"/>
+                  <w:lang w:val="en-US"/>
+                </w:rPr>
+                <m:t>ϵ</m:t>
+              </m:r>
+            </m:e>
+            <m:sub>
+              <m:r>
+                <w:rPr>
+                  <w:rFonts w:ascii="Cambria Math" w:hAnsi="Cambria Math"/>
+                  <w:lang w:val="en-US"/>
+                </w:rPr>
+                <m:t>it</m:t>
+              </m:r>
+            </m:sub>
+          </m:sSub>
+        </m:oMath>
+      </m:oMathPara>
+    </w:p>
+    <w:p>
+      <w:pPr>
+        <w:rPr>
+          <w:rFonts w:eastAsiaTheme="minorEastAsia"/>
+          <w:lang w:val="en-US"/>
+        </w:rPr>
+      </w:pPr>
+    </w:p>
+    <w:p>
+      <w:pPr>
+        <w:pStyle w:val="Paragraphedeliste"/>
+        <w:numPr>
+          <w:ilvl w:val="0"/>
+          <w:numId w:val="1"/>
+        </w:numPr>
+        <w:rPr>
+          <w:b/>
+          <w:bCs/>
+        </w:rPr>
+      </w:pPr>
+      <w:r>
+        <w:rPr>
+          <w:b/>
+          <w:bCs/>
+        </w:rPr>
+        <w:t xml:space="preserve">Expliquer pourquoi c’est le bon </w:t>
+      </w:r>
+      <w:r>
+        <w:rPr>
+          <w:b/>
+          <w:bCs/>
+        </w:rPr>
+        <w:t xml:space="preserve">avec les données </w:t>
+      </w:r>
+    </w:p>
+    <w:p>
+      <w:pPr>
+        <w:rPr>
+          <w:b/>
+          <w:bCs/>
+        </w:rPr>
+      </w:pPr>
+    </w:p>
+    <w:p>
+      <w:pPr>
+        <w:rPr>
+          <w:b/>
+          <w:bCs/>
+          <w:lang w:val="en-US"/>
+        </w:rPr>
+      </w:pPr>
+      <w:r>
+        <w:rPr>
+          <w:b/>
+          <w:bCs/>
+          <w:lang w:val="en-US"/>
+        </w:rPr>
+        <w:t>Panel model (fixed effect)</w:t>
+      </w:r>
+    </w:p>
+    <w:p>
+      <w:pPr>
+        <w:rPr>
+          <w:b/>
+          <w:bCs/>
+          <w:lang w:val="en-US"/>
+        </w:rPr>
+      </w:pPr>
+    </w:p>
+    <w:p>
+      <w:pPr>
+        <w:rPr>
+          <w:rFonts w:asciiTheme="minorHAnsi" w:eastAsiaTheme="minorEastAsia" w:hAnsiTheme="minorHAnsi" w:cstheme="minorBidi"/>
+          <w:lang w:val="en-US"/>
+        </w:rPr>
+      </w:pPr>
+      <m:oMathPara>
+        <m:oMath>
+          <m:r>
+            <m:rPr>
+              <m:sty m:val="p"/>
+            </m:rPr>
+            <w:rPr>
+              <w:rFonts w:ascii="Cambria Math" w:hAnsi="Cambria Math"/>
+              <w:lang w:val="en-US"/>
+            </w:rPr>
+            <m:t>Δ</m:t>
+          </m:r>
+          <m:r>
+            <w:rPr>
+              <w:rFonts w:ascii="Cambria Math" w:hAnsi="Cambria Math"/>
+              <w:lang w:val="en-US"/>
+            </w:rPr>
+            <m:t>P</m:t>
+          </m:r>
+          <m:sSub>
+            <m:sSubPr>
+              <m:ctrlPr>
+                <w:rPr>
+                  <w:rFonts w:ascii="Cambria Math" w:hAnsi="Cambria Math"/>
+                  <w:i/>
+                  <w:lang w:val="en-US"/>
+                </w:rPr>
+              </m:ctrlPr>
+            </m:sSubPr>
+            <m:e>
+              <m:r>
+                <w:rPr>
+                  <w:rFonts w:ascii="Cambria Math" w:hAnsi="Cambria Math"/>
+                  <w:lang w:val="en-US"/>
+                </w:rPr>
+                <m:t>E</m:t>
+              </m:r>
+            </m:e>
+            <m:sub>
+              <m:r>
+                <w:rPr>
+                  <w:rFonts w:ascii="Cambria Math" w:hAnsi="Cambria Math"/>
+                  <w:lang w:val="en-US"/>
+                </w:rPr>
+                <m:t>it</m:t>
+              </m:r>
+            </m:sub>
+          </m:sSub>
+          <m:r>
+            <w:rPr>
+              <w:rFonts w:ascii="Cambria Math" w:hAnsi="Cambria Math"/>
+              <w:lang w:val="en-US"/>
+            </w:rPr>
+            <m:t>=a+</m:t>
+          </m:r>
+          <m:sSub>
+            <m:sSubPr>
+              <m:ctrlPr>
+                <w:rPr>
+                  <w:rFonts w:ascii="Cambria Math" w:hAnsi="Cambria Math"/>
+                  <w:i/>
+                  <w:lang w:val="en-US"/>
+                </w:rPr>
+              </m:ctrlPr>
+            </m:sSubPr>
+            <m:e>
+              <m:r>
+                <w:rPr>
+                  <w:rFonts w:ascii="Cambria Math" w:hAnsi="Cambria Math"/>
+                  <w:lang w:val="en-US"/>
+                </w:rPr>
+                <m:t>u</m:t>
+              </m:r>
+            </m:e>
+            <m:sub>
+              <m:r>
+                <w:rPr>
+                  <w:rFonts w:ascii="Cambria Math" w:hAnsi="Cambria Math"/>
+                  <w:lang w:val="en-US"/>
+                </w:rPr>
+                <m:t>i</m:t>
+              </m:r>
+            </m:sub>
+          </m:sSub>
+          <m:r>
+            <w:rPr>
+              <w:rFonts w:ascii="Cambria Math" w:hAnsi="Cambria Math"/>
+              <w:lang w:val="en-US"/>
+            </w:rPr>
+            <m:t>+</m:t>
+          </m:r>
+          <m:sSub>
+            <m:sSubPr>
+              <m:ctrlPr>
+                <w:rPr>
+                  <w:rFonts w:ascii="Cambria Math" w:hAnsi="Cambria Math"/>
+                  <w:lang w:val="en-US"/>
+                </w:rPr>
+              </m:ctrlPr>
+            </m:sSubPr>
+            <m:e>
+              <m:r>
+                <m:rPr>
+                  <m:sty m:val="p"/>
+                </m:rPr>
+                <w:rPr>
+                  <w:rFonts w:ascii="Cambria Math" w:hAnsi="Cambria Math"/>
+                  <w:lang w:val="en-US"/>
+                </w:rPr>
+                <m:t>β</m:t>
+              </m:r>
+            </m:e>
+            <m:sub>
+              <m:r>
+                <m:rPr>
+                  <m:sty m:val="p"/>
+                </m:rPr>
+                <w:rPr>
+                  <w:rFonts w:ascii="Cambria Math" w:hAnsi="Cambria Math"/>
+                  <w:lang w:val="en-US"/>
+                </w:rPr>
+                <m:t>1</m:t>
+              </m:r>
+            </m:sub>
+          </m:sSub>
+          <m:r>
+            <w:rPr>
+              <w:rFonts w:ascii="Cambria Math" w:hAnsi="Cambria Math"/>
+              <w:lang w:val="en-US"/>
+            </w:rPr>
+            <m:t>inS&amp;</m:t>
+          </m:r>
+          <m:sSub>
+            <m:sSubPr>
+              <m:ctrlPr>
+                <w:rPr>
+                  <w:rFonts w:ascii="Cambria Math" w:hAnsi="Cambria Math"/>
+                  <w:i/>
+                  <w:lang w:val="en-US"/>
+                </w:rPr>
+              </m:ctrlPr>
+            </m:sSubPr>
+            <m:e>
+              <m:r>
+                <w:rPr>
+                  <w:rFonts w:ascii="Cambria Math" w:hAnsi="Cambria Math"/>
+                  <w:lang w:val="en-US"/>
+                </w:rPr>
+                <m:t>P</m:t>
+              </m:r>
+            </m:e>
+            <m:sub>
+              <m:r>
+                <w:rPr>
+                  <w:rFonts w:ascii="Cambria Math" w:hAnsi="Cambria Math"/>
+                  <w:lang w:val="en-US"/>
+                </w:rPr>
+                <m:t>it</m:t>
+              </m:r>
+            </m:sub>
+          </m:sSub>
+          <m:r>
+            <w:rPr>
+              <w:rFonts w:ascii="Cambria Math" w:hAnsi="Cambria Math"/>
+              <w:lang w:val="en-US"/>
+            </w:rPr>
+            <m:t>*</m:t>
+          </m:r>
+          <m:r>
+            <m:rPr>
+              <m:sty m:val="p"/>
+            </m:rPr>
+            <w:rPr>
+              <w:rFonts w:ascii="Cambria Math" w:hAnsi="Cambria Math"/>
+              <w:lang w:val="en-US"/>
+            </w:rPr>
+            <m:t>Δ</m:t>
+          </m:r>
+          <m:r>
+            <w:rPr>
+              <w:rFonts w:ascii="Cambria Math" w:hAnsi="Cambria Math"/>
+              <w:lang w:val="en-US"/>
+            </w:rPr>
+            <m:t>TotalNAV+</m:t>
+          </m:r>
+          <m:sSub>
+            <m:sSubPr>
+              <m:ctrlPr>
+                <w:rPr>
+                  <w:rFonts w:ascii="Cambria Math" w:hAnsi="Cambria Math"/>
+                  <w:i/>
+                  <w:lang w:val="en-US"/>
+                </w:rPr>
+              </m:ctrlPr>
+            </m:sSubPr>
+            <m:e>
+              <m:r>
+                <w:rPr>
+                  <w:rFonts w:ascii="Cambria Math" w:hAnsi="Cambria Math"/>
+                  <w:lang w:val="en-US"/>
+                </w:rPr>
+                <m:t>β</m:t>
+              </m:r>
+            </m:e>
+            <m:sub>
+              <m:r>
+                <w:rPr>
+                  <w:rFonts w:ascii="Cambria Math" w:hAnsi="Cambria Math"/>
+                  <w:lang w:val="en-US"/>
+                </w:rPr>
+                <m:t>2</m:t>
+              </m:r>
+            </m:sub>
+          </m:sSub>
+          <m:r>
+            <w:rPr>
+              <w:rFonts w:ascii="Cambria Math" w:hAnsi="Cambria Math"/>
+              <w:lang w:val="en-US"/>
+            </w:rPr>
+            <m:t>ro</m:t>
+          </m:r>
+          <m:sSub>
+            <m:sSubPr>
+              <m:ctrlPr>
+                <w:rPr>
+                  <w:rFonts w:ascii="Cambria Math" w:hAnsi="Cambria Math"/>
+                  <w:i/>
+                  <w:lang w:val="en-US"/>
+                </w:rPr>
+              </m:ctrlPr>
+            </m:sSubPr>
+            <m:e>
+              <m:r>
+                <w:rPr>
+                  <w:rFonts w:ascii="Cambria Math" w:hAnsi="Cambria Math"/>
+                  <w:lang w:val="en-US"/>
+                </w:rPr>
+                <m:t>e</m:t>
+              </m:r>
+            </m:e>
+            <m:sub>
+              <m:r>
+                <w:rPr>
+                  <w:rFonts w:ascii="Cambria Math" w:hAnsi="Cambria Math"/>
+                  <w:lang w:val="en-US"/>
+                </w:rPr>
+                <m:t>it</m:t>
+              </m:r>
+            </m:sub>
+          </m:sSub>
+          <m:r>
+            <w:rPr>
+              <w:rFonts w:ascii="Cambria Math" w:hAnsi="Cambria Math"/>
+              <w:lang w:val="en-US"/>
+            </w:rPr>
+            <m:t>+</m:t>
+          </m:r>
+          <m:sSub>
+            <m:sSubPr>
+              <m:ctrlPr>
+                <w:rPr>
+                  <w:rFonts w:ascii="Cambria Math" w:hAnsi="Cambria Math"/>
+                  <w:i/>
+                  <w:lang w:val="en-US"/>
+                </w:rPr>
+              </m:ctrlPr>
+            </m:sSubPr>
+            <m:e>
+              <m:r>
+                <w:rPr>
+                  <w:rFonts w:ascii="Cambria Math" w:hAnsi="Cambria Math"/>
+                  <w:lang w:val="en-US"/>
+                </w:rPr>
+                <m:t>β</m:t>
+              </m:r>
+            </m:e>
+            <m:sub>
+              <m:r>
+                <w:rPr>
+                  <w:rFonts w:ascii="Cambria Math" w:hAnsi="Cambria Math"/>
+                  <w:lang w:val="en-US"/>
+                </w:rPr>
+                <m:t>3</m:t>
+              </m:r>
+            </m:sub>
+          </m:sSub>
+          <m:r>
+            <m:rPr>
+              <m:sty m:val="p"/>
+            </m:rPr>
+            <w:rPr>
+              <w:rFonts w:ascii="Cambria Math" w:hAnsi="Cambria Math"/>
+              <w:lang w:val="en-US"/>
+            </w:rPr>
+            <m:t>Δ</m:t>
+          </m:r>
+          <m:r>
+            <w:rPr>
+              <w:rFonts w:ascii="Cambria Math" w:hAnsi="Cambria Math"/>
+              <w:lang w:val="en-US"/>
+            </w:rPr>
+            <m:t>spreadBidAs</m:t>
+          </m:r>
+          <m:sSub>
+            <m:sSubPr>
+              <m:ctrlPr>
+                <w:rPr>
+                  <w:rFonts w:ascii="Cambria Math" w:hAnsi="Cambria Math"/>
+                  <w:i/>
+                  <w:lang w:val="en-US"/>
+                </w:rPr>
+              </m:ctrlPr>
+            </m:sSubPr>
+            <m:e>
+              <m:r>
+                <w:rPr>
+                  <w:rFonts w:ascii="Cambria Math" w:hAnsi="Cambria Math"/>
+                  <w:lang w:val="en-US"/>
+                </w:rPr>
+                <m:t>k</m:t>
+              </m:r>
+            </m:e>
+            <m:sub>
+              <m:r>
+                <w:rPr>
+                  <w:rFonts w:ascii="Cambria Math" w:hAnsi="Cambria Math"/>
+                  <w:lang w:val="en-US"/>
+                </w:rPr>
+                <m:t>it</m:t>
+              </m:r>
+            </m:sub>
+          </m:sSub>
+          <m:r>
+            <w:rPr>
+              <w:rFonts w:ascii="Cambria Math" w:hAnsi="Cambria Math"/>
+              <w:lang w:val="en-US"/>
+            </w:rPr>
+            <m:t>+</m:t>
+          </m:r>
+          <m:sSub>
+            <m:sSubPr>
+              <m:ctrlPr>
+                <w:rPr>
+                  <w:rFonts w:ascii="Cambria Math" w:hAnsi="Cambria Math"/>
+                  <w:i/>
+                  <w:lang w:val="en-US"/>
+                </w:rPr>
+              </m:ctrlPr>
+            </m:sSubPr>
+            <m:e>
+              <m:r>
+                <w:rPr>
+                  <w:rFonts w:ascii="Cambria Math" w:hAnsi="Cambria Math"/>
+                  <w:lang w:val="en-US"/>
+                </w:rPr>
+                <m:t>β</m:t>
+              </m:r>
+            </m:e>
+            <m:sub>
+              <m:r>
+                <w:rPr>
+                  <w:rFonts w:ascii="Cambria Math" w:hAnsi="Cambria Math"/>
+                  <w:lang w:val="en-US"/>
+                </w:rPr>
+                <m:t>4</m:t>
+              </m:r>
+            </m:sub>
+          </m:sSub>
+          <m:r>
+            <m:rPr>
+              <m:sty m:val="p"/>
+            </m:rPr>
+            <w:rPr>
+              <w:rFonts w:ascii="Cambria Math" w:hAnsi="Cambria Math"/>
+              <w:lang w:val="en-US"/>
+            </w:rPr>
+            <m:t>Δ</m:t>
+          </m:r>
+          <m:r>
+            <w:rPr>
+              <w:rFonts w:ascii="Cambria Math" w:hAnsi="Cambria Math"/>
+              <w:lang w:val="en-US"/>
+            </w:rPr>
+            <m:t>marketCa</m:t>
+          </m:r>
+          <m:sSub>
+            <m:sSubPr>
+              <m:ctrlPr>
+                <w:rPr>
+                  <w:rFonts w:ascii="Cambria Math" w:hAnsi="Cambria Math"/>
+                  <w:i/>
+                  <w:lang w:val="en-US"/>
+                </w:rPr>
+              </m:ctrlPr>
+            </m:sSubPr>
+            <m:e>
+              <m:r>
+                <w:rPr>
+                  <w:rFonts w:ascii="Cambria Math" w:hAnsi="Cambria Math"/>
+                  <w:lang w:val="en-US"/>
+                </w:rPr>
+                <m:t>p</m:t>
+              </m:r>
+            </m:e>
+            <m:sub>
+              <m:r>
+                <w:rPr>
+                  <w:rFonts w:ascii="Cambria Math" w:hAnsi="Cambria Math"/>
+                  <w:lang w:val="en-US"/>
+                </w:rPr>
+                <m:t>it</m:t>
+              </m:r>
+            </m:sub>
+          </m:sSub>
+          <m:r>
+            <w:rPr>
+              <w:rFonts w:ascii="Cambria Math" w:hAnsi="Cambria Math"/>
+              <w:lang w:val="en-US"/>
+            </w:rPr>
+            <m:t>+</m:t>
+          </m:r>
+          <m:sSub>
+            <m:sSubPr>
+              <m:ctrlPr>
+                <w:rPr>
+                  <w:rFonts w:ascii="Cambria Math" w:hAnsi="Cambria Math"/>
+                  <w:i/>
+                  <w:lang w:val="en-US"/>
+                </w:rPr>
+              </m:ctrlPr>
+            </m:sSubPr>
+            <m:e>
+              <m:r>
+                <w:rPr>
+                  <w:rFonts w:ascii="Cambria Math" w:hAnsi="Cambria Math"/>
+                  <w:lang w:val="en-US"/>
+                </w:rPr>
+                <m:t>β</m:t>
+              </m:r>
+            </m:e>
+            <m:sub>
+              <m:r>
+                <w:rPr>
+                  <w:rFonts w:ascii="Cambria Math" w:hAnsi="Cambria Math"/>
+                  <w:lang w:val="en-US"/>
+                </w:rPr>
+                <m:t>5</m:t>
+              </m:r>
+            </m:sub>
+          </m:sSub>
+          <m:r>
+            <w:rPr>
+              <w:rFonts w:ascii="Cambria Math" w:hAnsi="Cambria Math"/>
+              <w:lang w:val="en-US"/>
+            </w:rPr>
+            <m:t>returnS&amp;</m:t>
+          </m:r>
+          <m:sSub>
+            <m:sSubPr>
+              <m:ctrlPr>
+                <w:rPr>
+                  <w:rFonts w:ascii="Cambria Math" w:hAnsi="Cambria Math"/>
+                  <w:i/>
+                  <w:lang w:val="en-US"/>
+                </w:rPr>
+              </m:ctrlPr>
+            </m:sSubPr>
+            <m:e>
+              <m:r>
+                <w:rPr>
+                  <w:rFonts w:ascii="Cambria Math" w:hAnsi="Cambria Math"/>
+                  <w:lang w:val="en-US"/>
+                </w:rPr>
+                <m:t>P</m:t>
+              </m:r>
+            </m:e>
+            <m:sub>
+              <m:r>
+                <w:rPr>
+                  <w:rFonts w:ascii="Cambria Math" w:hAnsi="Cambria Math"/>
+                  <w:lang w:val="en-US"/>
+                </w:rPr>
+                <m:t>t</m:t>
+              </m:r>
+            </m:sub>
+          </m:sSub>
+          <m:r>
+            <w:rPr>
+              <w:rFonts w:ascii="Cambria Math" w:hAnsi="Cambria Math"/>
+              <w:lang w:val="en-US"/>
+            </w:rPr>
+            <m:t>+</m:t>
+          </m:r>
+          <m:sSub>
+            <m:sSubPr>
+              <m:ctrlPr>
+                <w:rPr>
+                  <w:rFonts w:ascii="Cambria Math" w:hAnsi="Cambria Math"/>
+                  <w:i/>
+                  <w:lang w:val="en-US"/>
+                </w:rPr>
+              </m:ctrlPr>
+            </m:sSubPr>
+            <m:e>
+              <m:r>
+                <w:rPr>
+                  <w:rFonts w:ascii="Cambria Math" w:hAnsi="Cambria Math"/>
+                  <w:lang w:val="en-US"/>
+                </w:rPr>
+                <m:t>β</m:t>
+              </m:r>
+            </m:e>
+            <m:sub>
+              <m:r>
+                <w:rPr>
+                  <w:rFonts w:ascii="Cambria Math" w:hAnsi="Cambria Math"/>
+                  <w:lang w:val="en-US"/>
+                </w:rPr>
+                <m:t>6</m:t>
+              </m:r>
+            </m:sub>
+          </m:sSub>
+          <m:r>
+            <m:rPr>
+              <m:sty m:val="p"/>
+            </m:rPr>
+            <w:rPr>
+              <w:rFonts w:ascii="Cambria Math" w:hAnsi="Cambria Math"/>
+              <w:lang w:val="en-US"/>
+            </w:rPr>
+            <m:t>Δ</m:t>
+          </m:r>
+          <m:r>
+            <w:rPr>
+              <w:rFonts w:ascii="Cambria Math" w:hAnsi="Cambria Math"/>
+              <w:lang w:val="en-US"/>
+            </w:rPr>
+            <m:t>growthTotalVolum</m:t>
+          </m:r>
+          <m:sSub>
+            <m:sSubPr>
+              <m:ctrlPr>
+                <w:rPr>
+                  <w:rFonts w:ascii="Cambria Math" w:hAnsi="Cambria Math"/>
+                  <w:i/>
+                  <w:lang w:val="en-US"/>
+                </w:rPr>
+              </m:ctrlPr>
+            </m:sSubPr>
+            <m:e>
+              <m:r>
+                <w:rPr>
+                  <w:rFonts w:ascii="Cambria Math" w:hAnsi="Cambria Math"/>
+                  <w:lang w:val="en-US"/>
+                </w:rPr>
+                <m:t>e</m:t>
+              </m:r>
+            </m:e>
+            <m:sub>
+              <m:r>
+                <w:rPr>
+                  <w:rFonts w:ascii="Cambria Math" w:hAnsi="Cambria Math"/>
+                  <w:lang w:val="en-US"/>
+                </w:rPr>
+                <m:t>t</m:t>
+              </m:r>
+            </m:sub>
+          </m:sSub>
+          <m:r>
+            <w:rPr>
+              <w:rFonts w:ascii="Cambria Math" w:hAnsi="Cambria Math"/>
+              <w:lang w:val="en-US"/>
+            </w:rPr>
+            <m:t>+</m:t>
+          </m:r>
+          <m:sSub>
+            <m:sSubPr>
+              <m:ctrlPr>
+                <w:rPr>
+                  <w:rFonts w:ascii="Cambria Math" w:hAnsi="Cambria Math"/>
+                  <w:i/>
+                  <w:lang w:val="en-US"/>
+                </w:rPr>
+              </m:ctrlPr>
+            </m:sSubPr>
+            <m:e>
+              <m:r>
+                <w:rPr>
+                  <w:rFonts w:ascii="Cambria Math" w:hAnsi="Cambria Math"/>
+                  <w:lang w:val="en-US"/>
+                </w:rPr>
+                <m:t>ϵ</m:t>
+              </m:r>
+            </m:e>
+            <m:sub>
+              <m:r>
+                <w:rPr>
+                  <w:rFonts w:ascii="Cambria Math" w:hAnsi="Cambria Math"/>
+                  <w:lang w:val="en-US"/>
+                </w:rPr>
+                <m:t>it</m:t>
+              </m:r>
+            </m:sub>
+          </m:sSub>
+        </m:oMath>
+      </m:oMathPara>
+    </w:p>
+    <w:p>
+      <w:pPr>
+        <w:rPr>
+          <w:rFonts w:asciiTheme="minorHAnsi" w:eastAsiaTheme="minorEastAsia" w:hAnsiTheme="minorHAnsi" w:cstheme="minorBidi"/>
+          <w:lang w:val="en-US"/>
+        </w:rPr>
+      </w:pPr>
+      <w:r>
+        <w:rPr>
+          <w:rFonts w:eastAsiaTheme="minorEastAsia"/>
+          <w:lang w:val="en-US"/>
+        </w:rPr>
+        <w:t xml:space="preserve"> </w:t>
+      </w:r>
+    </w:p>
+    <w:p>
+      <w:pPr>
+        <w:rPr>
+          <w:b/>
+          <w:bCs/>
+          <w:lang w:val="en-US"/>
+        </w:rPr>
+      </w:pPr>
+    </w:p>
+    <w:p>
+      <w:pPr>
+        <w:rPr>
+          <w:b/>
+          <w:bCs/>
+          <w:lang w:val="en-US"/>
+        </w:rPr>
+      </w:pPr>
+    </w:p>
+    <w:p>
+      <w:pPr>
+        <w:rPr>
+          <w:rFonts w:eastAsiaTheme="minorEastAsia"/>
+          <w:lang w:val="en-US"/>
+        </w:rPr>
+      </w:pPr>
+      <m:oMathPara>
+        <m:oMath>
+          <m:r>
+            <m:rPr>
+              <m:sty m:val="p"/>
+            </m:rPr>
+            <w:rPr>
+              <w:rFonts w:ascii="Cambria Math" w:hAnsi="Cambria Math"/>
+              <w:lang w:val="en-US"/>
+            </w:rPr>
+            <m:t>Δ</m:t>
+          </m:r>
+          <m:r>
+            <w:rPr>
+              <w:rFonts w:ascii="Cambria Math" w:hAnsi="Cambria Math"/>
+              <w:lang w:val="en-US"/>
+            </w:rPr>
             <m:t>P</m:t>
           </m:r>
           <m:sSub>
@@ -1189,6 +3518,265 @@
           <w:lang w:val="en-US"/>
         </w:rPr>
       </w:pPr>
+    </w:p>
+    <w:p>
+      <w:pPr>
+        <w:rPr>
+          <w:b/>
+          <w:bCs/>
+          <w:lang w:val="en-US"/>
+        </w:rPr>
+      </w:pPr>
+      <w:r>
+        <w:rPr>
+          <w:b/>
+          <w:bCs/>
+          <w:lang w:val="en-US"/>
+        </w:rPr>
+        <w:t>Panel model (random effect) =&gt; see for random structure</w:t>
+      </w:r>
+    </w:p>
+    <w:p>
+      <w:pPr>
+        <w:rPr>
+          <w:b/>
+          <w:bCs/>
+          <w:lang w:val="en-US"/>
+        </w:rPr>
+      </w:pPr>
+    </w:p>
+    <w:p>
+      <w:pPr>
+        <w:rPr>
+          <w:rFonts w:eastAsiaTheme="minorEastAsia"/>
+          <w:lang w:val="en-US"/>
+        </w:rPr>
+      </w:pPr>
+      <m:oMathPara>
+        <m:oMath>
+          <m:sSub>
+            <m:sSubPr>
+              <m:ctrlPr>
+                <w:rPr>
+                  <w:rFonts w:ascii="Cambria Math" w:hAnsi="Cambria Math"/>
+                  <w:i/>
+                  <w:lang w:val="en-US"/>
+                </w:rPr>
+              </m:ctrlPr>
+            </m:sSubPr>
+            <m:e>
+              <m:r>
+                <w:rPr>
+                  <w:rFonts w:ascii="Cambria Math" w:hAnsi="Cambria Math"/>
+                  <w:lang w:val="en-US"/>
+                </w:rPr>
+                <m:t>u</m:t>
+              </m:r>
+            </m:e>
+            <m:sub>
+              <m:r>
+                <w:rPr>
+                  <w:rFonts w:ascii="Cambria Math" w:hAnsi="Cambria Math"/>
+                  <w:lang w:val="en-US"/>
+                </w:rPr>
+                <m:t>it</m:t>
+              </m:r>
+            </m:sub>
+          </m:sSub>
+          <m:r>
+            <w:rPr>
+              <w:rFonts w:ascii="Cambria Math" w:hAnsi="Cambria Math"/>
+              <w:lang w:val="en-US"/>
+            </w:rPr>
+            <m:t xml:space="preserve"> is random</m:t>
+          </m:r>
+        </m:oMath>
+      </m:oMathPara>
+    </w:p>
+    <w:p>
+      <w:pPr>
+        <w:rPr>
+          <w:b/>
+          <w:bCs/>
+          <w:lang w:val="en-US"/>
+        </w:rPr>
+      </w:pPr>
+    </w:p>
+    <w:p>
+      <w:pPr>
+        <w:rPr>
+          <w:b/>
+          <w:bCs/>
+          <w:lang w:val="en-US"/>
+        </w:rPr>
+      </w:pPr>
+      <m:oMathPara>
+        <m:oMath>
+          <m:r>
+            <m:rPr>
+              <m:sty m:val="p"/>
+            </m:rPr>
+            <w:rPr>
+              <w:rFonts w:ascii="Cambria Math" w:hAnsi="Cambria Math"/>
+              <w:lang w:val="en-US"/>
+            </w:rPr>
+            <m:t>Δ</m:t>
+          </m:r>
+          <m:r>
+            <w:rPr>
+              <w:rFonts w:ascii="Cambria Math" w:hAnsi="Cambria Math"/>
+              <w:lang w:val="en-US"/>
+            </w:rPr>
+            <m:t>P</m:t>
+          </m:r>
+          <m:sSub>
+            <m:sSubPr>
+              <m:ctrlPr>
+                <w:rPr>
+                  <w:rFonts w:ascii="Cambria Math" w:hAnsi="Cambria Math"/>
+                  <w:i/>
+                  <w:lang w:val="en-US"/>
+                </w:rPr>
+              </m:ctrlPr>
+            </m:sSubPr>
+            <m:e>
+              <m:r>
+                <w:rPr>
+                  <w:rFonts w:ascii="Cambria Math" w:hAnsi="Cambria Math"/>
+                  <w:lang w:val="en-US"/>
+                </w:rPr>
+                <m:t>E</m:t>
+              </m:r>
+            </m:e>
+            <m:sub>
+              <m:r>
+                <w:rPr>
+                  <w:rFonts w:ascii="Cambria Math" w:hAnsi="Cambria Math"/>
+                  <w:lang w:val="en-US"/>
+                </w:rPr>
+                <m:t>it</m:t>
+              </m:r>
+            </m:sub>
+          </m:sSub>
+          <m:r>
+            <w:rPr>
+              <w:rFonts w:ascii="Cambria Math" w:hAnsi="Cambria Math"/>
+              <w:lang w:val="en-US"/>
+            </w:rPr>
+            <m:t>=</m:t>
+          </m:r>
+          <m:sSubSup>
+            <m:sSubSupPr>
+              <m:ctrlPr>
+                <w:rPr>
+                  <w:rFonts w:ascii="Cambria Math" w:hAnsi="Cambria Math"/>
+                  <w:i/>
+                  <w:lang w:val="en-US"/>
+                </w:rPr>
+              </m:ctrlPr>
+            </m:sSubSupPr>
+            <m:e>
+              <m:r>
+                <w:rPr>
+                  <w:rFonts w:ascii="Cambria Math" w:hAnsi="Cambria Math"/>
+                  <w:lang w:val="en-US"/>
+                </w:rPr>
+                <m:t>x</m:t>
+              </m:r>
+            </m:e>
+            <m:sub>
+              <m:r>
+                <w:rPr>
+                  <w:rFonts w:ascii="Cambria Math" w:hAnsi="Cambria Math"/>
+                  <w:lang w:val="en-US"/>
+                </w:rPr>
+                <m:t>it</m:t>
+              </m:r>
+            </m:sub>
+            <m:sup>
+              <m:r>
+                <w:rPr>
+                  <w:rFonts w:ascii="Cambria Math" w:hAnsi="Cambria Math"/>
+                  <w:lang w:val="en-US"/>
+                </w:rPr>
+                <m:t>'</m:t>
+              </m:r>
+            </m:sup>
+          </m:sSubSup>
+          <m:r>
+            <w:rPr>
+              <w:rFonts w:ascii="Cambria Math" w:hAnsi="Cambria Math"/>
+              <w:lang w:val="en-US"/>
+            </w:rPr>
+            <m:t>*β+a+</m:t>
+          </m:r>
+          <m:sSub>
+            <m:sSubPr>
+              <m:ctrlPr>
+                <w:rPr>
+                  <w:rFonts w:ascii="Cambria Math" w:hAnsi="Cambria Math"/>
+                  <w:i/>
+                  <w:lang w:val="en-US"/>
+                </w:rPr>
+              </m:ctrlPr>
+            </m:sSubPr>
+            <m:e>
+              <m:r>
+                <w:rPr>
+                  <w:rFonts w:ascii="Cambria Math" w:hAnsi="Cambria Math"/>
+                  <w:lang w:val="en-US"/>
+                </w:rPr>
+                <m:t>u</m:t>
+              </m:r>
+            </m:e>
+            <m:sub>
+              <m:r>
+                <w:rPr>
+                  <w:rFonts w:ascii="Cambria Math" w:hAnsi="Cambria Math"/>
+                  <w:lang w:val="en-US"/>
+                </w:rPr>
+                <m:t>it</m:t>
+              </m:r>
+            </m:sub>
+          </m:sSub>
+          <m:r>
+            <w:rPr>
+              <w:rFonts w:ascii="Cambria Math" w:hAnsi="Cambria Math"/>
+              <w:lang w:val="en-US"/>
+            </w:rPr>
+            <m:t>+</m:t>
+          </m:r>
+          <m:sSub>
+            <m:sSubPr>
+              <m:ctrlPr>
+                <w:rPr>
+                  <w:rFonts w:ascii="Cambria Math" w:hAnsi="Cambria Math"/>
+                  <w:i/>
+                  <w:lang w:val="en-US"/>
+                </w:rPr>
+              </m:ctrlPr>
+            </m:sSubPr>
+            <m:e>
+              <m:r>
+                <w:rPr>
+                  <w:rFonts w:ascii="Cambria Math" w:hAnsi="Cambria Math"/>
+                  <w:lang w:val="en-US"/>
+                </w:rPr>
+                <m:t>ϵ</m:t>
+              </m:r>
+            </m:e>
+            <m:sub>
+              <m:r>
+                <w:rPr>
+                  <w:rFonts w:ascii="Cambria Math" w:hAnsi="Cambria Math"/>
+                  <w:lang w:val="en-US"/>
+                </w:rPr>
+                <m:t>it</m:t>
+              </m:r>
+            </m:sub>
+          </m:sSub>
+        </m:oMath>
+      </m:oMathPara>
     </w:p>
     <w:p>
       <w:pPr>
@@ -1205,6 +3793,126 @@
     </w:sectPr>
   </w:body>
 </w:document>
+</file>
+
+<file path=word/numbering.xml><?xml version="1.0" encoding="utf-8"?>
+<w:numbering xmlns:wpc="http://schemas.microsoft.com/office/word/2010/wordprocessingCanvas" xmlns:cx="http://schemas.microsoft.com/office/drawing/2014/chartex" xmlns:cx1="http://schemas.microsoft.com/office/drawing/2015/9/8/chartex" xmlns:cx2="http://schemas.microsoft.com/office/drawing/2015/10/21/chartex" xmlns:cx3="http://schemas.microsoft.com/office/drawing/2016/5/9/chartex" xmlns:cx4="http://schemas.microsoft.com/office/drawing/2016/5/10/chartex" xmlns:cx5="http://schemas.microsoft.com/office/drawing/2016/5/11/chartex" xmlns:cx6="http://schemas.microsoft.com/office/drawing/2016/5/12/chartex" xmlns:cx7="http://schemas.microsoft.com/office/drawing/2016/5/13/chartex" xmlns:cx8="http://schemas.microsoft.com/office/drawing/2016/5/14/chartex" xmlns:mc="http://schemas.openxmlformats.org/markup-compatibility/2006" xmlns:aink="http://schemas.microsoft.com/office/drawing/2016/ink" xmlns:am3d="http://schemas.microsoft.com/office/drawing/2017/model3d" xmlns:o="urn:schemas-microsoft-com:office:office" xmlns:r="http://schemas.openxmlformats.org/officeDocument/2006/relationships" xmlns:m="http://schemas.openxmlformats.org/officeDocument/2006/math" xmlns:v="urn:schemas-microsoft-com:vml" xmlns:wp14="http://schemas.microsoft.com/office/word/2010/wordprocessingDrawing" xmlns:wp="http://schemas.openxmlformats.org/drawingml/2006/wordprocessingDrawing" xmlns:w10="urn:schemas-microsoft-com:office:word" xmlns:w="http://schemas.openxmlformats.org/wordprocessingml/2006/main" xmlns:w14="http://schemas.microsoft.com/office/word/2010/wordml" xmlns:w15="http://schemas.microsoft.com/office/word/2012/wordml" xmlns:w16cex="http://schemas.microsoft.com/office/word/2018/wordml/cex" xmlns:w16cid="http://schemas.microsoft.com/office/word/2016/wordml/cid" xmlns:w16="http://schemas.microsoft.com/office/word/2018/wordml" xmlns:w16se="http://schemas.microsoft.com/office/word/2015/wordml/symex" xmlns:wpg="http://schemas.microsoft.com/office/word/2010/wordprocessingGroup" xmlns:wpi="http://schemas.microsoft.com/office/word/2010/wordprocessingInk" xmlns:wne="http://schemas.microsoft.com/office/word/2006/wordml" xmlns:wps="http://schemas.microsoft.com/office/word/2010/wordprocessingShape" mc:Ignorable="w14 w15 w16se w16cid w16 w16cex wp14">
+  <w:abstractNum w:abstractNumId="0" w15:restartNumberingAfterBreak="0">
+    <w:nsid w:val="64BA068C"/>
+    <w:multiLevelType w:val="hybridMultilevel"/>
+    <w:tmpl w:val="D6CA83AA"/>
+    <w:lvl w:ilvl="0" w:tplc="AB38F814">
+      <w:numFmt w:val="bullet"/>
+      <w:lvlText w:val=""/>
+      <w:lvlJc w:val="left"/>
+      <w:pPr>
+        <w:ind w:left="720" w:hanging="360"/>
+      </w:pPr>
+      <w:rPr>
+        <w:rFonts w:ascii="Wingdings" w:eastAsiaTheme="minorHAnsi" w:hAnsi="Wingdings" w:cstheme="minorBidi" w:hint="default"/>
+      </w:rPr>
+    </w:lvl>
+    <w:lvl w:ilvl="1" w:tplc="040C0003" w:tentative="1">
+      <w:start w:val="1"/>
+      <w:numFmt w:val="bullet"/>
+      <w:lvlText w:val="o"/>
+      <w:lvlJc w:val="left"/>
+      <w:pPr>
+        <w:ind w:left="1440" w:hanging="360"/>
+      </w:pPr>
+      <w:rPr>
+        <w:rFonts w:ascii="Courier New" w:hAnsi="Courier New" w:cs="Courier New" w:hint="default"/>
+      </w:rPr>
+    </w:lvl>
+    <w:lvl w:ilvl="2" w:tplc="040C0005" w:tentative="1">
+      <w:start w:val="1"/>
+      <w:numFmt w:val="bullet"/>
+      <w:lvlText w:val=""/>
+      <w:lvlJc w:val="left"/>
+      <w:pPr>
+        <w:ind w:left="2160" w:hanging="360"/>
+      </w:pPr>
+      <w:rPr>
+        <w:rFonts w:ascii="Wingdings" w:hAnsi="Wingdings" w:hint="default"/>
+      </w:rPr>
+    </w:lvl>
+    <w:lvl w:ilvl="3" w:tplc="040C0001" w:tentative="1">
+      <w:start w:val="1"/>
+      <w:numFmt w:val="bullet"/>
+      <w:lvlText w:val=""/>
+      <w:lvlJc w:val="left"/>
+      <w:pPr>
+        <w:ind w:left="2880" w:hanging="360"/>
+      </w:pPr>
+      <w:rPr>
+        <w:rFonts w:ascii="Symbol" w:hAnsi="Symbol" w:hint="default"/>
+      </w:rPr>
+    </w:lvl>
+    <w:lvl w:ilvl="4" w:tplc="040C0003" w:tentative="1">
+      <w:start w:val="1"/>
+      <w:numFmt w:val="bullet"/>
+      <w:lvlText w:val="o"/>
+      <w:lvlJc w:val="left"/>
+      <w:pPr>
+        <w:ind w:left="3600" w:hanging="360"/>
+      </w:pPr>
+      <w:rPr>
+        <w:rFonts w:ascii="Courier New" w:hAnsi="Courier New" w:cs="Courier New" w:hint="default"/>
+      </w:rPr>
+    </w:lvl>
+    <w:lvl w:ilvl="5" w:tplc="040C0005" w:tentative="1">
+      <w:start w:val="1"/>
+      <w:numFmt w:val="bullet"/>
+      <w:lvlText w:val=""/>
+      <w:lvlJc w:val="left"/>
+      <w:pPr>
+        <w:ind w:left="4320" w:hanging="360"/>
+      </w:pPr>
+      <w:rPr>
+        <w:rFonts w:ascii="Wingdings" w:hAnsi="Wingdings" w:hint="default"/>
+      </w:rPr>
+    </w:lvl>
+    <w:lvl w:ilvl="6" w:tplc="040C0001" w:tentative="1">
+      <w:start w:val="1"/>
+      <w:numFmt w:val="bullet"/>
+      <w:lvlText w:val=""/>
+      <w:lvlJc w:val="left"/>
+      <w:pPr>
+        <w:ind w:left="5040" w:hanging="360"/>
+      </w:pPr>
+      <w:rPr>
+        <w:rFonts w:ascii="Symbol" w:hAnsi="Symbol" w:hint="default"/>
+      </w:rPr>
+    </w:lvl>
+    <w:lvl w:ilvl="7" w:tplc="040C0003" w:tentative="1">
+      <w:start w:val="1"/>
+      <w:numFmt w:val="bullet"/>
+      <w:lvlText w:val="o"/>
+      <w:lvlJc w:val="left"/>
+      <w:pPr>
+        <w:ind w:left="5760" w:hanging="360"/>
+      </w:pPr>
+      <w:rPr>
+        <w:rFonts w:ascii="Courier New" w:hAnsi="Courier New" w:cs="Courier New" w:hint="default"/>
+      </w:rPr>
+    </w:lvl>
+    <w:lvl w:ilvl="8" w:tplc="040C0005" w:tentative="1">
+      <w:start w:val="1"/>
+      <w:numFmt w:val="bullet"/>
+      <w:lvlText w:val=""/>
+      <w:lvlJc w:val="left"/>
+      <w:pPr>
+        <w:ind w:left="6480" w:hanging="360"/>
+      </w:pPr>
+      <w:rPr>
+        <w:rFonts w:ascii="Wingdings" w:hAnsi="Wingdings" w:hint="default"/>
+      </w:rPr>
+    </w:lvl>
+  </w:abstractNum>
+  <w:num w:numId="1">
+    <w:abstractNumId w:val="0"/>
+  </w:num>
+</w:numbering>
 </file>
 
 <file path=word/styles.xml><?xml version="1.0" encoding="utf-8"?>
@@ -1601,6 +4309,77 @@
   <w:style w:type="paragraph" w:default="1" w:styleId="Normal">
     <w:name w:val="Normal"/>
     <w:qFormat/>
+    <w:rsid w:val="00C76E49"/>
+    <w:rPr>
+      <w:rFonts w:ascii="Times New Roman" w:eastAsia="Times New Roman" w:hAnsi="Times New Roman" w:cs="Times New Roman"/>
+      <w:lang w:eastAsia="fr-FR"/>
+    </w:rPr>
+  </w:style>
+  <w:style w:type="paragraph" w:styleId="Titre1">
+    <w:name w:val="heading 1"/>
+    <w:basedOn w:val="Normal"/>
+    <w:next w:val="Normal"/>
+    <w:link w:val="Titre1Car"/>
+    <w:uiPriority w:val="9"/>
+    <w:qFormat/>
+    <w:rsid w:val="00F34CAF"/>
+    <w:pPr>
+      <w:keepNext/>
+      <w:keepLines/>
+      <w:spacing w:before="240"/>
+      <w:outlineLvl w:val="0"/>
+    </w:pPr>
+    <w:rPr>
+      <w:rFonts w:asciiTheme="majorHAnsi" w:eastAsiaTheme="majorEastAsia" w:hAnsiTheme="majorHAnsi" w:cstheme="majorBidi"/>
+      <w:color w:val="2F5496" w:themeColor="accent1" w:themeShade="BF"/>
+      <w:sz w:val="32"/>
+      <w:szCs w:val="32"/>
+      <w:lang w:eastAsia="en-US"/>
+    </w:rPr>
+  </w:style>
+  <w:style w:type="paragraph" w:styleId="Titre2">
+    <w:name w:val="heading 2"/>
+    <w:basedOn w:val="Normal"/>
+    <w:next w:val="Normal"/>
+    <w:link w:val="Titre2Car"/>
+    <w:uiPriority w:val="9"/>
+    <w:unhideWhenUsed/>
+    <w:qFormat/>
+    <w:rsid w:val="00F34CAF"/>
+    <w:pPr>
+      <w:keepNext/>
+      <w:keepLines/>
+      <w:spacing w:before="40"/>
+      <w:outlineLvl w:val="1"/>
+    </w:pPr>
+    <w:rPr>
+      <w:rFonts w:asciiTheme="majorHAnsi" w:eastAsiaTheme="majorEastAsia" w:hAnsiTheme="majorHAnsi" w:cstheme="majorBidi"/>
+      <w:color w:val="2F5496" w:themeColor="accent1" w:themeShade="BF"/>
+      <w:sz w:val="26"/>
+      <w:szCs w:val="26"/>
+      <w:lang w:eastAsia="en-US"/>
+    </w:rPr>
+  </w:style>
+  <w:style w:type="paragraph" w:styleId="Titre3">
+    <w:name w:val="heading 3"/>
+    <w:basedOn w:val="Normal"/>
+    <w:next w:val="Normal"/>
+    <w:link w:val="Titre3Car"/>
+    <w:uiPriority w:val="9"/>
+    <w:unhideWhenUsed/>
+    <w:qFormat/>
+    <w:rsid w:val="00F34CAF"/>
+    <w:pPr>
+      <w:keepNext/>
+      <w:keepLines/>
+      <w:spacing w:before="40"/>
+      <w:outlineLvl w:val="2"/>
+    </w:pPr>
+    <w:rPr>
+      <w:rFonts w:asciiTheme="majorHAnsi" w:eastAsiaTheme="majorEastAsia" w:hAnsiTheme="majorHAnsi" w:cstheme="majorBidi"/>
+      <w:color w:val="1F3763" w:themeColor="accent1" w:themeShade="7F"/>
+      <w:lang w:eastAsia="en-US"/>
+    </w:rPr>
   </w:style>
   <w:style w:type="character" w:default="1" w:styleId="Policepardfaut">
     <w:name w:val="Default Paragraph Font"/>
@@ -1637,6 +4416,58 @@
     <w:rsid w:val="00095558"/>
     <w:rPr>
       <w:color w:val="808080"/>
+    </w:rPr>
+  </w:style>
+  <w:style w:type="character" w:customStyle="1" w:styleId="Titre1Car">
+    <w:name w:val="Titre 1 Car"/>
+    <w:basedOn w:val="Policepardfaut"/>
+    <w:link w:val="Titre1"/>
+    <w:uiPriority w:val="9"/>
+    <w:rsid w:val="00F34CAF"/>
+    <w:rPr>
+      <w:rFonts w:asciiTheme="majorHAnsi" w:eastAsiaTheme="majorEastAsia" w:hAnsiTheme="majorHAnsi" w:cstheme="majorBidi"/>
+      <w:color w:val="2F5496" w:themeColor="accent1" w:themeShade="BF"/>
+      <w:sz w:val="32"/>
+      <w:szCs w:val="32"/>
+    </w:rPr>
+  </w:style>
+  <w:style w:type="character" w:customStyle="1" w:styleId="Titre2Car">
+    <w:name w:val="Titre 2 Car"/>
+    <w:basedOn w:val="Policepardfaut"/>
+    <w:link w:val="Titre2"/>
+    <w:uiPriority w:val="9"/>
+    <w:rsid w:val="00F34CAF"/>
+    <w:rPr>
+      <w:rFonts w:asciiTheme="majorHAnsi" w:eastAsiaTheme="majorEastAsia" w:hAnsiTheme="majorHAnsi" w:cstheme="majorBidi"/>
+      <w:color w:val="2F5496" w:themeColor="accent1" w:themeShade="BF"/>
+      <w:sz w:val="26"/>
+      <w:szCs w:val="26"/>
+    </w:rPr>
+  </w:style>
+  <w:style w:type="character" w:customStyle="1" w:styleId="Titre3Car">
+    <w:name w:val="Titre 3 Car"/>
+    <w:basedOn w:val="Policepardfaut"/>
+    <w:link w:val="Titre3"/>
+    <w:uiPriority w:val="9"/>
+    <w:rsid w:val="00F34CAF"/>
+    <w:rPr>
+      <w:rFonts w:asciiTheme="majorHAnsi" w:eastAsiaTheme="majorEastAsia" w:hAnsiTheme="majorHAnsi" w:cstheme="majorBidi"/>
+      <w:color w:val="1F3763" w:themeColor="accent1" w:themeShade="7F"/>
+    </w:rPr>
+  </w:style>
+  <w:style w:type="paragraph" w:styleId="Paragraphedeliste">
+    <w:name w:val="List Paragraph"/>
+    <w:basedOn w:val="Normal"/>
+    <w:uiPriority w:val="34"/>
+    <w:qFormat/>
+    <w:rsid w:val="00FF3DB7"/>
+    <w:pPr>
+      <w:ind w:left="720"/>
+      <w:contextualSpacing/>
+    </w:pPr>
+    <w:rPr>
+      <w:rFonts w:asciiTheme="minorHAnsi" w:eastAsiaTheme="minorHAnsi" w:hAnsiTheme="minorHAnsi" w:cstheme="minorBidi"/>
+      <w:lang w:eastAsia="en-US"/>
     </w:rPr>
   </w:style>
 </w:styles>

</xml_diff>